<commit_message>
Commit before update MSTest
</commit_message>
<xml_diff>
--- a/docs/521H0350.docx
+++ b/docs/521H0350.docx
@@ -447,16 +447,7 @@
           <w:szCs w:val="28"/>
           <w:lang w:val="vi-VN"/>
         </w:rPr>
-        <w:t xml:space="preserve">     </w:t>
-      </w:r>
-      <w:proofErr w:type="gramStart"/>
-      <w:r>
-        <w:rPr>
-          <w:sz w:val="28"/>
-          <w:szCs w:val="28"/>
-          <w:lang w:val="vi-VN"/>
-        </w:rPr>
-        <w:t xml:space="preserve">  </w:t>
+        <w:t xml:space="preserve">       </w:t>
       </w:r>
       <w:r>
         <w:rPr>
@@ -466,18 +457,7 @@
           <w:szCs w:val="28"/>
           <w:lang w:val="vi-VN"/>
         </w:rPr>
-        <w:t>:</w:t>
-      </w:r>
-      <w:proofErr w:type="gramEnd"/>
-      <w:r>
-        <w:rPr>
-          <w:b/>
-          <w:bCs/>
-          <w:sz w:val="28"/>
-          <w:szCs w:val="28"/>
-          <w:lang w:val="vi-VN"/>
-        </w:rPr>
-        <w:t xml:space="preserve">    </w:t>
+        <w:t xml:space="preserve">:    </w:t>
       </w:r>
       <w:r>
         <w:rPr>
@@ -519,18 +499,7 @@
           <w:szCs w:val="28"/>
           <w:lang w:val="vi-VN"/>
         </w:rPr>
-        <w:t xml:space="preserve">   </w:t>
-      </w:r>
-      <w:proofErr w:type="gramStart"/>
-      <w:r>
-        <w:rPr>
-          <w:i/>
-          <w:iCs/>
-          <w:sz w:val="28"/>
-          <w:szCs w:val="28"/>
-          <w:lang w:val="vi-VN"/>
-        </w:rPr>
-        <w:t xml:space="preserve"> </w:t>
+        <w:t xml:space="preserve">    </w:t>
       </w:r>
       <w:r>
         <w:rPr>
@@ -552,18 +521,7 @@
           <w:szCs w:val="28"/>
           <w:lang w:val="vi-VN"/>
         </w:rPr>
-        <w:t>:</w:t>
-      </w:r>
-      <w:proofErr w:type="gramEnd"/>
-      <w:r>
-        <w:rPr>
-          <w:b/>
-          <w:bCs/>
-          <w:sz w:val="28"/>
-          <w:szCs w:val="28"/>
-          <w:lang w:val="vi-VN"/>
-        </w:rPr>
-        <w:t xml:space="preserve">    2</w:t>
+        <w:t>:    2</w:t>
       </w:r>
       <w:r>
         <w:rPr>
@@ -1165,16 +1123,7 @@
           <w:szCs w:val="28"/>
           <w:lang w:eastAsia="zh-CN" w:bidi="ar"/>
         </w:rPr>
-        <w:t xml:space="preserve">     </w:t>
-      </w:r>
-      <w:proofErr w:type="gramStart"/>
-      <w:r>
-        <w:rPr>
-          <w:sz w:val="28"/>
-          <w:szCs w:val="28"/>
-          <w:lang w:eastAsia="zh-CN" w:bidi="ar"/>
-        </w:rPr>
-        <w:t xml:space="preserve">  </w:t>
+        <w:t xml:space="preserve">       </w:t>
       </w:r>
       <w:r>
         <w:rPr>
@@ -1184,18 +1133,7 @@
           <w:szCs w:val="28"/>
           <w:lang w:eastAsia="zh-CN" w:bidi="ar"/>
         </w:rPr>
-        <w:t>:</w:t>
-      </w:r>
-      <w:proofErr w:type="gramEnd"/>
-      <w:r>
-        <w:rPr>
-          <w:b/>
-          <w:bCs/>
-          <w:sz w:val="28"/>
-          <w:szCs w:val="28"/>
-          <w:lang w:eastAsia="zh-CN" w:bidi="ar"/>
-        </w:rPr>
-        <w:t xml:space="preserve">    </w:t>
+        <w:t xml:space="preserve">:    </w:t>
       </w:r>
       <w:r>
         <w:rPr>
@@ -1232,18 +1170,7 @@
           <w:szCs w:val="28"/>
           <w:lang w:eastAsia="zh-CN" w:bidi="ar"/>
         </w:rPr>
-        <w:t xml:space="preserve">Year   </w:t>
-      </w:r>
-      <w:proofErr w:type="gramStart"/>
-      <w:r>
-        <w:rPr>
-          <w:i/>
-          <w:iCs/>
-          <w:sz w:val="28"/>
-          <w:szCs w:val="28"/>
-          <w:lang w:eastAsia="zh-CN" w:bidi="ar"/>
-        </w:rPr>
-        <w:t xml:space="preserve"> </w:t>
+        <w:t xml:space="preserve">Year    </w:t>
       </w:r>
       <w:r>
         <w:rPr>
@@ -1265,18 +1192,7 @@
           <w:szCs w:val="28"/>
           <w:lang w:eastAsia="zh-CN" w:bidi="ar"/>
         </w:rPr>
-        <w:t>:</w:t>
-      </w:r>
-      <w:proofErr w:type="gramEnd"/>
-      <w:r>
-        <w:rPr>
-          <w:b/>
-          <w:bCs/>
-          <w:sz w:val="28"/>
-          <w:szCs w:val="28"/>
-          <w:lang w:eastAsia="zh-CN" w:bidi="ar"/>
-        </w:rPr>
-        <w:t xml:space="preserve">    2</w:t>
+        <w:t>:    2</w:t>
       </w:r>
       <w:r>
         <w:rPr>
@@ -1665,7 +1581,21 @@
           <w:sz w:val="26"/>
           <w:szCs w:val="26"/>
         </w:rPr>
-        <w:t>I fully declare that this is my own project and is guided by Mr. Mai Duy Tan; The research contents and results in this topic are honest and have not been published in any form before. The data in the tables for analysis, comments and evaluation are collected by the author himself from different sources, clearly stated in the reference section.</w:t>
+        <w:t xml:space="preserve">I fully declare that this is my own project and is guided by Mr. </w:t>
+      </w:r>
+      <w:r>
+        <w:rPr>
+          <w:sz w:val="26"/>
+          <w:szCs w:val="26"/>
+        </w:rPr>
+        <w:t>Pham Thai Ky Trung</w:t>
+      </w:r>
+      <w:r>
+        <w:rPr>
+          <w:sz w:val="26"/>
+          <w:szCs w:val="26"/>
+        </w:rPr>
+        <w:t>; The research contents and results in this topic are honest and have not been published in any form before. The data in the tables for analysis, comments and evaluation are collected by the author himself from different sources, clearly stated in the reference section.</w:t>
       </w:r>
     </w:p>
     <w:p>
@@ -1702,25 +1632,7 @@
           <w:sz w:val="26"/>
           <w:szCs w:val="26"/>
         </w:rPr>
-        <w:t xml:space="preserve">Should any frauds </w:t>
-      </w:r>
-      <w:proofErr w:type="gramStart"/>
-      <w:r>
-        <w:rPr>
-          <w:b/>
-          <w:sz w:val="26"/>
-          <w:szCs w:val="26"/>
-        </w:rPr>
-        <w:t>were</w:t>
-      </w:r>
-      <w:proofErr w:type="gramEnd"/>
-      <w:r>
-        <w:rPr>
-          <w:b/>
-          <w:sz w:val="26"/>
-          <w:szCs w:val="26"/>
-        </w:rPr>
-        <w:t xml:space="preserve"> found, I will take full responsibility for the content of my report. </w:t>
+        <w:t xml:space="preserve">Should any frauds were found, I will take full responsibility for the content of my report. </w:t>
       </w:r>
       <w:r>
         <w:rPr>
@@ -4979,21 +4891,7 @@
             <w:rStyle w:val="Hyperlink"/>
             <w:noProof/>
           </w:rPr>
-          <w:t xml:space="preserve">CHAPTER 6 – </w:t>
-        </w:r>
-        <w:r>
-          <w:rPr>
-            <w:rStyle w:val="Hyperlink"/>
-            <w:noProof/>
-          </w:rPr>
-          <w:t>T</w:t>
-        </w:r>
-        <w:r>
-          <w:rPr>
-            <w:rStyle w:val="Hyperlink"/>
-            <w:noProof/>
-          </w:rPr>
-          <w:t>EST PLAN</w:t>
+          <w:t>CHAPTER 6 – TEST PLAN</w:t>
         </w:r>
         <w:r>
           <w:rPr>
@@ -5890,15 +5788,7 @@
         <w:pStyle w:val="Nidungvnbn"/>
       </w:pPr>
       <w:r>
-        <w:t>The distributor requires software that can effectively manage inventory and orders. Resellers should be able to place orders, select payment methods keep track of their order status. Accountants should be able to </w:t>
-      </w:r>
-      <w:proofErr w:type="spellStart"/>
-      <w:r>
-        <w:t>to</w:t>
-      </w:r>
-      <w:proofErr w:type="spellEnd"/>
-      <w:r>
-        <w:t xml:space="preserve"> record goods received, create delivery notes, update order and payment statuses. The system should be able to maintain inventory levels, and generate monthly stock, sales, and revenue reports.</w:t>
+        <w:t>The distributor requires software that can effectively manage inventory and orders. Resellers should be able to place orders, select payment methods keep track of their order status. Accountants should be able to to record goods received, create delivery notes, update order and payment statuses. The system should be able to maintain inventory levels, and generate monthly stock, sales, and revenue reports.</w:t>
       </w:r>
     </w:p>
     <w:p>
@@ -6743,15 +6633,7 @@
         </w:numPr>
       </w:pPr>
       <w:r>
-        <w:t xml:space="preserve">Timeline risk: the project may take longer time than expected </w:t>
-      </w:r>
-      <w:proofErr w:type="gramStart"/>
-      <w:r>
-        <w:t>to</w:t>
-      </w:r>
-      <w:proofErr w:type="gramEnd"/>
-      <w:r>
-        <w:t xml:space="preserve"> fully complete.</w:t>
+        <w:t>Timeline risk: the project may take longer time than expected to fully complete.</w:t>
       </w:r>
     </w:p>
     <w:p>
@@ -7011,15 +6893,7 @@
         </w:numPr>
       </w:pPr>
       <w:r>
-        <w:t>Version control software: Git/</w:t>
-      </w:r>
-      <w:proofErr w:type="spellStart"/>
-      <w:r>
-        <w:t>Github</w:t>
-      </w:r>
-      <w:proofErr w:type="spellEnd"/>
-      <w:r>
-        <w:t>.</w:t>
+        <w:t>Version control software: Git/Github.</w:t>
       </w:r>
     </w:p>
     <w:p>
@@ -9466,23 +9340,7 @@
                 <w:sz w:val="26"/>
                 <w:szCs w:val="26"/>
               </w:rPr>
-              <w:t xml:space="preserve">User select option, enter details such as name, quantity </w:t>
-            </w:r>
-            <w:proofErr w:type="gramStart"/>
-            <w:r>
-              <w:rPr>
-                <w:sz w:val="26"/>
-                <w:szCs w:val="26"/>
-              </w:rPr>
-              <w:t>and  to</w:t>
-            </w:r>
-            <w:proofErr w:type="gramEnd"/>
-            <w:r>
-              <w:rPr>
-                <w:sz w:val="26"/>
-                <w:szCs w:val="26"/>
-              </w:rPr>
-              <w:t xml:space="preserve"> create a goods received note</w:t>
+              <w:t>User select option, enter details such as name, quantity and  to create a goods received note</w:t>
             </w:r>
           </w:p>
           <w:p>
@@ -16971,25 +16829,7 @@
                 <w:szCs w:val="26"/>
                 <w:lang w:val="vi-VN"/>
               </w:rPr>
-              <w:t xml:space="preserve"> display a form to add </w:t>
-            </w:r>
-            <w:proofErr w:type="gramStart"/>
-            <w:r>
-              <w:rPr>
-                <w:sz w:val="26"/>
-                <w:szCs w:val="26"/>
-                <w:lang w:val="vi-VN"/>
-              </w:rPr>
-              <w:t>an</w:t>
-            </w:r>
-            <w:proofErr w:type="gramEnd"/>
-            <w:r>
-              <w:rPr>
-                <w:sz w:val="26"/>
-                <w:szCs w:val="26"/>
-                <w:lang w:val="vi-VN"/>
-              </w:rPr>
-              <w:t xml:space="preserve"> user.</w:t>
+              <w:t xml:space="preserve"> display a form to add an user.</w:t>
             </w:r>
           </w:p>
           <w:p>
@@ -17591,13 +17431,8 @@
           <w:numId w:val="30"/>
         </w:numPr>
       </w:pPr>
-      <w:proofErr w:type="spellStart"/>
-      <w:r>
-        <w:t>Winform</w:t>
-      </w:r>
-      <w:proofErr w:type="spellEnd"/>
-      <w:r>
-        <w:t xml:space="preserve"> application: C#.</w:t>
+      <w:r>
+        <w:t>Winform application: C#.</w:t>
       </w:r>
     </w:p>
     <w:p>
@@ -17609,15 +17444,7 @@
         </w:numPr>
       </w:pPr>
       <w:r>
-        <w:t xml:space="preserve">Webform application: HTML, CSS, </w:t>
-      </w:r>
-      <w:proofErr w:type="spellStart"/>
-      <w:r>
-        <w:t>Javascript</w:t>
-      </w:r>
-      <w:proofErr w:type="spellEnd"/>
-      <w:r>
-        <w:t>, C#.</w:t>
+        <w:t>Webform application: HTML, CSS, Javascript, C#.</w:t>
       </w:r>
     </w:p>
     <w:p>
@@ -17643,11 +17470,9 @@
         </w:numPr>
         <w:jc w:val="left"/>
       </w:pPr>
-      <w:proofErr w:type="spellStart"/>
       <w:r>
         <w:t>Winform</w:t>
       </w:r>
-      <w:proofErr w:type="spellEnd"/>
       <w:r>
         <w:t xml:space="preserve"> </w:t>
       </w:r>
@@ -17810,38 +17635,33 @@
     <w:p>
       <w:pPr>
         <w:pStyle w:val="Nidungvnbn"/>
-        <w:numPr>
-          <w:ilvl w:val="0"/>
-          <w:numId w:val="43"/>
-        </w:numPr>
+      </w:pPr>
+      <w:r>
         <w:rPr>
           <w:rStyle w:val="mpunct"/>
         </w:rPr>
-      </w:pPr>
-      <w:r>
+        <w:t xml:space="preserve">- </w:t>
+      </w:r>
+      <w:r>
+        <w:t>Login form:</w:t>
+      </w:r>
+    </w:p>
+    <w:p>
+      <w:pPr>
+        <w:pStyle w:val="Nidungvnbn"/>
+        <w:jc w:val="center"/>
         <w:rPr>
           <w:rStyle w:val="mpunct"/>
         </w:rPr>
-        <w:t>Login form:</w:t>
-      </w:r>
-    </w:p>
-    <w:p>
-      <w:pPr>
-        <w:pStyle w:val="Nidungvnbn"/>
-        <w:ind w:left="1440" w:firstLine="0"/>
+      </w:pPr>
+      <w:r>
         <w:rPr>
           <w:rStyle w:val="mpunct"/>
         </w:rPr>
-      </w:pPr>
-      <w:r>
-        <w:rPr>
-          <w:rStyle w:val="mpunct"/>
-          <w:noProof/>
-        </w:rPr>
         <w:drawing>
-          <wp:inline distT="0" distB="0" distL="0" distR="0" wp14:anchorId="41D15DB0" wp14:editId="670749DE">
-            <wp:extent cx="2133600" cy="3055907"/>
-            <wp:effectExtent l="0" t="0" r="0" b="0"/>
+          <wp:inline distT="0" distB="0" distL="0" distR="0" wp14:anchorId="41D15DB0" wp14:editId="395539E4">
+            <wp:extent cx="1655644" cy="2371340"/>
+            <wp:effectExtent l="57150" t="57150" r="59055" b="48260"/>
             <wp:docPr id="1192371588" name="Picture 1"/>
             <wp:cNvGraphicFramePr>
               <a:graphicFrameLocks xmlns:a="http://schemas.openxmlformats.org/drawingml/2006/main" noChangeAspect="1"/>
@@ -17862,7 +17682,1588 @@
                   <pic:spPr>
                     <a:xfrm>
                       <a:off x="0" y="0"/>
-                      <a:ext cx="2136282" cy="3059748"/>
+                      <a:ext cx="1662714" cy="2381466"/>
+                    </a:xfrm>
+                    <a:prstGeom prst="rect">
+                      <a:avLst/>
+                    </a:prstGeom>
+                    <a:effectLst>
+                      <a:glow rad="50800">
+                        <a:schemeClr val="bg1">
+                          <a:lumMod val="50000"/>
+                          <a:alpha val="40000"/>
+                        </a:schemeClr>
+                      </a:glow>
+                    </a:effectLst>
+                  </pic:spPr>
+                </pic:pic>
+              </a:graphicData>
+            </a:graphic>
+          </wp:inline>
+        </w:drawing>
+      </w:r>
+    </w:p>
+    <w:p>
+      <w:pPr>
+        <w:pStyle w:val="Nidungvnbn"/>
+        <w:jc w:val="center"/>
+        <w:rPr>
+          <w:rStyle w:val="mpunct"/>
+        </w:rPr>
+      </w:pPr>
+      <w:r>
+        <w:rPr>
+          <w:rStyle w:val="mpunct"/>
+        </w:rPr>
+        <w:t>Figure 5.1.1 Login form</w:t>
+      </w:r>
+    </w:p>
+    <w:p>
+      <w:pPr>
+        <w:pStyle w:val="Nidungvnbn"/>
+        <w:rPr>
+          <w:rStyle w:val="mpunct"/>
+        </w:rPr>
+      </w:pPr>
+    </w:p>
+    <w:p>
+      <w:pPr>
+        <w:pStyle w:val="Nidungvnbn"/>
+        <w:rPr>
+          <w:rStyle w:val="mpunct"/>
+        </w:rPr>
+      </w:pPr>
+      <w:r>
+        <w:rPr>
+          <w:rStyle w:val="mpunct"/>
+        </w:rPr>
+        <w:t xml:space="preserve">- </w:t>
+      </w:r>
+      <w:r>
+        <w:rPr>
+          <w:rStyle w:val="mpunct"/>
+        </w:rPr>
+        <w:t>Home/Dashboard form</w:t>
+      </w:r>
+      <w:r>
+        <w:rPr>
+          <w:rStyle w:val="mpunct"/>
+        </w:rPr>
+        <w:t>:</w:t>
+      </w:r>
+      <w:r>
+        <w:rPr>
+          <w:rStyle w:val="mpunct"/>
+        </w:rPr>
+        <w:t xml:space="preserve"> we can click into the name to show the signout button.</w:t>
+      </w:r>
+    </w:p>
+    <w:p>
+      <w:pPr>
+        <w:pStyle w:val="Nidungvnbn"/>
+        <w:jc w:val="center"/>
+        <w:rPr>
+          <w:rStyle w:val="mpunct"/>
+        </w:rPr>
+      </w:pPr>
+      <w:r>
+        <w:rPr>
+          <w:rStyle w:val="mpunct"/>
+          <w:noProof/>
+        </w:rPr>
+        <w:drawing>
+          <wp:inline distT="0" distB="0" distL="0" distR="0" wp14:anchorId="4B2305F8" wp14:editId="50668F1C">
+            <wp:extent cx="4624032" cy="2900856"/>
+            <wp:effectExtent l="57150" t="57150" r="62865" b="52070"/>
+            <wp:docPr id="462141243" name="Picture 1"/>
+            <wp:cNvGraphicFramePr>
+              <a:graphicFrameLocks xmlns:a="http://schemas.openxmlformats.org/drawingml/2006/main" noChangeAspect="1"/>
+            </wp:cNvGraphicFramePr>
+            <a:graphic xmlns:a="http://schemas.openxmlformats.org/drawingml/2006/main">
+              <a:graphicData uri="http://schemas.openxmlformats.org/drawingml/2006/picture">
+                <pic:pic xmlns:pic="http://schemas.openxmlformats.org/drawingml/2006/picture">
+                  <pic:nvPicPr>
+                    <pic:cNvPr id="462141243" name=""/>
+                    <pic:cNvPicPr/>
+                  </pic:nvPicPr>
+                  <pic:blipFill>
+                    <a:blip r:embed="rId20"/>
+                    <a:stretch>
+                      <a:fillRect/>
+                    </a:stretch>
+                  </pic:blipFill>
+                  <pic:spPr>
+                    <a:xfrm>
+                      <a:off x="0" y="0"/>
+                      <a:ext cx="4660212" cy="2923553"/>
+                    </a:xfrm>
+                    <a:prstGeom prst="rect">
+                      <a:avLst/>
+                    </a:prstGeom>
+                    <a:effectLst>
+                      <a:glow rad="50800">
+                        <a:schemeClr val="bg1">
+                          <a:lumMod val="50000"/>
+                          <a:alpha val="40000"/>
+                        </a:schemeClr>
+                      </a:glow>
+                    </a:effectLst>
+                  </pic:spPr>
+                </pic:pic>
+              </a:graphicData>
+            </a:graphic>
+          </wp:inline>
+        </w:drawing>
+      </w:r>
+    </w:p>
+    <w:p>
+      <w:pPr>
+        <w:pStyle w:val="Nidungvnbn"/>
+        <w:jc w:val="center"/>
+        <w:rPr>
+          <w:rStyle w:val="mpunct"/>
+        </w:rPr>
+      </w:pPr>
+      <w:r>
+        <w:rPr>
+          <w:rStyle w:val="mpunct"/>
+        </w:rPr>
+        <w:t>Figure 5.1.2 Home/Dashboard form</w:t>
+      </w:r>
+    </w:p>
+    <w:p>
+      <w:pPr>
+        <w:pStyle w:val="Nidungvnbn"/>
+        <w:rPr>
+          <w:rStyle w:val="mpunct"/>
+        </w:rPr>
+      </w:pPr>
+      <w:r>
+        <w:rPr>
+          <w:rStyle w:val="mpunct"/>
+        </w:rPr>
+        <w:lastRenderedPageBreak/>
+        <w:t xml:space="preserve">- </w:t>
+      </w:r>
+      <w:r>
+        <w:rPr>
+          <w:rStyle w:val="mpunct"/>
+        </w:rPr>
+        <w:t>Order List form:</w:t>
+      </w:r>
+      <w:r>
+        <w:rPr>
+          <w:rStyle w:val="mpunct"/>
+        </w:rPr>
+        <w:t xml:space="preserve"> we can search orders by reseller name and switch to pending tab to view the pending orders.</w:t>
+      </w:r>
+      <w:r>
+        <w:rPr>
+          <w:rStyle w:val="mpunct"/>
+        </w:rPr>
+        <w:t xml:space="preserve"> D</w:t>
+      </w:r>
+      <w:r>
+        <w:rPr>
+          <w:rStyle w:val="mpunct"/>
+        </w:rPr>
+        <w:t>ouble click into specific order to view that order details.</w:t>
+      </w:r>
+    </w:p>
+    <w:p>
+      <w:pPr>
+        <w:pStyle w:val="Nidungvnbn"/>
+        <w:jc w:val="left"/>
+        <w:rPr>
+          <w:rStyle w:val="mpunct"/>
+        </w:rPr>
+      </w:pPr>
+    </w:p>
+    <w:p>
+      <w:pPr>
+        <w:pStyle w:val="Nidungvnbn"/>
+        <w:jc w:val="center"/>
+        <w:rPr>
+          <w:rStyle w:val="mpunct"/>
+        </w:rPr>
+      </w:pPr>
+      <w:r>
+        <w:rPr>
+          <w:rStyle w:val="mpunct"/>
+        </w:rPr>
+        <w:drawing>
+          <wp:inline distT="0" distB="0" distL="0" distR="0" wp14:anchorId="5ADD68F7" wp14:editId="2A079A44">
+            <wp:extent cx="5315372" cy="3347966"/>
+            <wp:effectExtent l="57150" t="57150" r="57150" b="62230"/>
+            <wp:docPr id="1746262514" name="Picture 1"/>
+            <wp:cNvGraphicFramePr>
+              <a:graphicFrameLocks xmlns:a="http://schemas.openxmlformats.org/drawingml/2006/main" noChangeAspect="1"/>
+            </wp:cNvGraphicFramePr>
+            <a:graphic xmlns:a="http://schemas.openxmlformats.org/drawingml/2006/main">
+              <a:graphicData uri="http://schemas.openxmlformats.org/drawingml/2006/picture">
+                <pic:pic xmlns:pic="http://schemas.openxmlformats.org/drawingml/2006/picture">
+                  <pic:nvPicPr>
+                    <pic:cNvPr id="1746262514" name=""/>
+                    <pic:cNvPicPr/>
+                  </pic:nvPicPr>
+                  <pic:blipFill>
+                    <a:blip r:embed="rId21"/>
+                    <a:stretch>
+                      <a:fillRect/>
+                    </a:stretch>
+                  </pic:blipFill>
+                  <pic:spPr>
+                    <a:xfrm>
+                      <a:off x="0" y="0"/>
+                      <a:ext cx="5359466" cy="3375739"/>
+                    </a:xfrm>
+                    <a:prstGeom prst="rect">
+                      <a:avLst/>
+                    </a:prstGeom>
+                    <a:effectLst>
+                      <a:glow rad="50800">
+                        <a:schemeClr val="bg1">
+                          <a:lumMod val="50000"/>
+                          <a:alpha val="40000"/>
+                        </a:schemeClr>
+                      </a:glow>
+                    </a:effectLst>
+                  </pic:spPr>
+                </pic:pic>
+              </a:graphicData>
+            </a:graphic>
+          </wp:inline>
+        </w:drawing>
+      </w:r>
+    </w:p>
+    <w:p>
+      <w:pPr>
+        <w:pStyle w:val="Nidungvnbn"/>
+        <w:jc w:val="center"/>
+        <w:rPr>
+          <w:rStyle w:val="mpunct"/>
+        </w:rPr>
+      </w:pPr>
+      <w:r>
+        <w:rPr>
+          <w:rStyle w:val="mpunct"/>
+        </w:rPr>
+        <w:t>Figure 5.1.3 Order List form</w:t>
+      </w:r>
+    </w:p>
+    <w:p>
+      <w:pPr>
+        <w:pStyle w:val="Nidungvnbn"/>
+        <w:rPr>
+          <w:rStyle w:val="mpunct"/>
+        </w:rPr>
+      </w:pPr>
+    </w:p>
+    <w:p>
+      <w:pPr>
+        <w:pStyle w:val="Nidungvnbn"/>
+        <w:rPr>
+          <w:rStyle w:val="mpunct"/>
+        </w:rPr>
+      </w:pPr>
+    </w:p>
+    <w:p>
+      <w:pPr>
+        <w:pStyle w:val="Nidungvnbn"/>
+        <w:rPr>
+          <w:rStyle w:val="mpunct"/>
+        </w:rPr>
+      </w:pPr>
+    </w:p>
+    <w:p>
+      <w:pPr>
+        <w:pStyle w:val="Nidungvnbn"/>
+        <w:rPr>
+          <w:rStyle w:val="mpunct"/>
+        </w:rPr>
+      </w:pPr>
+    </w:p>
+    <w:p>
+      <w:pPr>
+        <w:pStyle w:val="Nidungvnbn"/>
+        <w:rPr>
+          <w:rStyle w:val="mpunct"/>
+        </w:rPr>
+      </w:pPr>
+    </w:p>
+    <w:p>
+      <w:pPr>
+        <w:pStyle w:val="Nidungvnbn"/>
+        <w:rPr>
+          <w:rStyle w:val="mpunct"/>
+        </w:rPr>
+      </w:pPr>
+    </w:p>
+    <w:p>
+      <w:pPr>
+        <w:pStyle w:val="Nidungvnbn"/>
+        <w:rPr>
+          <w:rStyle w:val="mpunct"/>
+        </w:rPr>
+      </w:pPr>
+    </w:p>
+    <w:p>
+      <w:pPr>
+        <w:pStyle w:val="Nidungvnbn"/>
+        <w:rPr>
+          <w:rStyle w:val="mpunct"/>
+        </w:rPr>
+      </w:pPr>
+    </w:p>
+    <w:p>
+      <w:pPr>
+        <w:pStyle w:val="Nidungvnbn"/>
+        <w:rPr>
+          <w:rStyle w:val="mpunct"/>
+        </w:rPr>
+      </w:pPr>
+    </w:p>
+    <w:p>
+      <w:pPr>
+        <w:pStyle w:val="Nidungvnbn"/>
+        <w:ind w:firstLine="0"/>
+        <w:rPr>
+          <w:rStyle w:val="mpunct"/>
+        </w:rPr>
+      </w:pPr>
+    </w:p>
+    <w:p>
+      <w:pPr>
+        <w:pStyle w:val="Nidungvnbn"/>
+        <w:rPr>
+          <w:rStyle w:val="mpunct"/>
+        </w:rPr>
+      </w:pPr>
+      <w:r>
+        <w:rPr>
+          <w:rStyle w:val="mpunct"/>
+        </w:rPr>
+        <w:lastRenderedPageBreak/>
+        <w:t>- Order details form</w:t>
+      </w:r>
+      <w:r>
+        <w:rPr>
+          <w:rStyle w:val="mpunct"/>
+        </w:rPr>
+        <w:t>:</w:t>
+      </w:r>
+      <w:r>
+        <w:rPr>
+          <w:rStyle w:val="mpunct"/>
+        </w:rPr>
+        <w:t xml:space="preserve"> </w:t>
+      </w:r>
+    </w:p>
+    <w:p>
+      <w:pPr>
+        <w:pStyle w:val="Nidungvnbn"/>
+        <w:rPr>
+          <w:rStyle w:val="mpunct"/>
+        </w:rPr>
+      </w:pPr>
+    </w:p>
+    <w:p>
+      <w:pPr>
+        <w:pStyle w:val="Nidungvnbn"/>
+        <w:jc w:val="center"/>
+        <w:rPr>
+          <w:rStyle w:val="mpunct"/>
+        </w:rPr>
+      </w:pPr>
+      <w:r>
+        <w:rPr>
+          <w:rStyle w:val="mpunct"/>
+        </w:rPr>
+        <w:drawing>
+          <wp:inline distT="0" distB="0" distL="0" distR="0" wp14:anchorId="7A3CAA05" wp14:editId="197C7E52">
+            <wp:extent cx="4376149" cy="4787805"/>
+            <wp:effectExtent l="57150" t="57150" r="62865" b="51435"/>
+            <wp:docPr id="7234732" name="Picture 1"/>
+            <wp:cNvGraphicFramePr>
+              <a:graphicFrameLocks xmlns:a="http://schemas.openxmlformats.org/drawingml/2006/main" noChangeAspect="1"/>
+            </wp:cNvGraphicFramePr>
+            <a:graphic xmlns:a="http://schemas.openxmlformats.org/drawingml/2006/main">
+              <a:graphicData uri="http://schemas.openxmlformats.org/drawingml/2006/picture">
+                <pic:pic xmlns:pic="http://schemas.openxmlformats.org/drawingml/2006/picture">
+                  <pic:nvPicPr>
+                    <pic:cNvPr id="7234732" name=""/>
+                    <pic:cNvPicPr/>
+                  </pic:nvPicPr>
+                  <pic:blipFill>
+                    <a:blip r:embed="rId22"/>
+                    <a:stretch>
+                      <a:fillRect/>
+                    </a:stretch>
+                  </pic:blipFill>
+                  <pic:spPr>
+                    <a:xfrm>
+                      <a:off x="0" y="0"/>
+                      <a:ext cx="4399400" cy="4813243"/>
+                    </a:xfrm>
+                    <a:prstGeom prst="rect">
+                      <a:avLst/>
+                    </a:prstGeom>
+                    <a:effectLst>
+                      <a:glow rad="50800">
+                        <a:schemeClr val="bg1">
+                          <a:lumMod val="65000"/>
+                          <a:alpha val="40000"/>
+                        </a:schemeClr>
+                      </a:glow>
+                      <a:softEdge rad="0"/>
+                    </a:effectLst>
+                  </pic:spPr>
+                </pic:pic>
+              </a:graphicData>
+            </a:graphic>
+          </wp:inline>
+        </w:drawing>
+      </w:r>
+    </w:p>
+    <w:p>
+      <w:pPr>
+        <w:pStyle w:val="Nidungvnbn"/>
+        <w:jc w:val="center"/>
+        <w:rPr>
+          <w:rStyle w:val="mpunct"/>
+        </w:rPr>
+      </w:pPr>
+      <w:r>
+        <w:rPr>
+          <w:rStyle w:val="mpunct"/>
+        </w:rPr>
+        <w:t>Figure 5.1.4 Order details form</w:t>
+      </w:r>
+    </w:p>
+    <w:p>
+      <w:pPr>
+        <w:pStyle w:val="Nidungvnbn"/>
+        <w:jc w:val="center"/>
+        <w:rPr>
+          <w:rStyle w:val="mpunct"/>
+        </w:rPr>
+      </w:pPr>
+    </w:p>
+    <w:p>
+      <w:pPr>
+        <w:pStyle w:val="Nidungvnbn"/>
+        <w:jc w:val="center"/>
+        <w:rPr>
+          <w:rStyle w:val="mpunct"/>
+        </w:rPr>
+      </w:pPr>
+    </w:p>
+    <w:p>
+      <w:pPr>
+        <w:pStyle w:val="Nidungvnbn"/>
+        <w:jc w:val="center"/>
+        <w:rPr>
+          <w:rStyle w:val="mpunct"/>
+        </w:rPr>
+      </w:pPr>
+    </w:p>
+    <w:p>
+      <w:pPr>
+        <w:pStyle w:val="Nidungvnbn"/>
+        <w:ind w:firstLine="0"/>
+        <w:rPr>
+          <w:rStyle w:val="mpunct"/>
+        </w:rPr>
+      </w:pPr>
+    </w:p>
+    <w:p>
+      <w:pPr>
+        <w:pStyle w:val="Nidungvnbn"/>
+        <w:ind w:firstLine="0"/>
+        <w:rPr>
+          <w:rStyle w:val="mpunct"/>
+        </w:rPr>
+      </w:pPr>
+    </w:p>
+    <w:p>
+      <w:pPr>
+        <w:pStyle w:val="Nidungvnbn"/>
+        <w:jc w:val="left"/>
+        <w:rPr>
+          <w:rStyle w:val="mpunct"/>
+        </w:rPr>
+      </w:pPr>
+      <w:r>
+        <w:rPr>
+          <w:rStyle w:val="mpunct"/>
+        </w:rPr>
+        <w:lastRenderedPageBreak/>
+        <w:t>- Product List form: we can search product by product name and</w:t>
+      </w:r>
+      <w:r>
+        <w:rPr>
+          <w:rStyle w:val="mpunct"/>
+        </w:rPr>
+        <w:t xml:space="preserve"> perform </w:t>
+      </w:r>
+      <w:r>
+        <w:rPr>
+          <w:rStyle w:val="mpunct"/>
+        </w:rPr>
+        <w:t>create</w:t>
+      </w:r>
+      <w:r>
+        <w:rPr>
+          <w:rStyle w:val="mpunct"/>
+        </w:rPr>
+        <w:t>, delete, edit product actions with</w:t>
+      </w:r>
+      <w:r>
+        <w:rPr>
+          <w:rStyle w:val="mpunct"/>
+        </w:rPr>
+        <w:t xml:space="preserve"> functional buttons</w:t>
+      </w:r>
+      <w:r>
+        <w:rPr>
+          <w:rStyle w:val="mpunct"/>
+        </w:rPr>
+        <w:t>.</w:t>
+      </w:r>
+    </w:p>
+    <w:p>
+      <w:pPr>
+        <w:pStyle w:val="Nidungvnbn"/>
+        <w:jc w:val="left"/>
+        <w:rPr>
+          <w:rStyle w:val="mpunct"/>
+        </w:rPr>
+      </w:pPr>
+    </w:p>
+    <w:p>
+      <w:pPr>
+        <w:pStyle w:val="Nidungvnbn"/>
+        <w:jc w:val="center"/>
+        <w:rPr>
+          <w:rStyle w:val="mpunct"/>
+        </w:rPr>
+      </w:pPr>
+      <w:r>
+        <w:rPr>
+          <w:rStyle w:val="mpunct"/>
+        </w:rPr>
+        <w:drawing>
+          <wp:inline distT="0" distB="0" distL="0" distR="0" wp14:anchorId="0AD0E0A3" wp14:editId="28ABEA18">
+            <wp:extent cx="5530562" cy="3466531"/>
+            <wp:effectExtent l="57150" t="57150" r="51435" b="57785"/>
+            <wp:docPr id="2129575375" name="Picture 1"/>
+            <wp:cNvGraphicFramePr>
+              <a:graphicFrameLocks xmlns:a="http://schemas.openxmlformats.org/drawingml/2006/main" noChangeAspect="1"/>
+            </wp:cNvGraphicFramePr>
+            <a:graphic xmlns:a="http://schemas.openxmlformats.org/drawingml/2006/main">
+              <a:graphicData uri="http://schemas.openxmlformats.org/drawingml/2006/picture">
+                <pic:pic xmlns:pic="http://schemas.openxmlformats.org/drawingml/2006/picture">
+                  <pic:nvPicPr>
+                    <pic:cNvPr id="2129575375" name=""/>
+                    <pic:cNvPicPr/>
+                  </pic:nvPicPr>
+                  <pic:blipFill>
+                    <a:blip r:embed="rId23"/>
+                    <a:stretch>
+                      <a:fillRect/>
+                    </a:stretch>
+                  </pic:blipFill>
+                  <pic:spPr>
+                    <a:xfrm>
+                      <a:off x="0" y="0"/>
+                      <a:ext cx="5563804" cy="3487367"/>
+                    </a:xfrm>
+                    <a:prstGeom prst="rect">
+                      <a:avLst/>
+                    </a:prstGeom>
+                    <a:effectLst>
+                      <a:glow rad="50800">
+                        <a:schemeClr val="bg1">
+                          <a:lumMod val="50000"/>
+                          <a:alpha val="40000"/>
+                        </a:schemeClr>
+                      </a:glow>
+                    </a:effectLst>
+                  </pic:spPr>
+                </pic:pic>
+              </a:graphicData>
+            </a:graphic>
+          </wp:inline>
+        </w:drawing>
+      </w:r>
+    </w:p>
+    <w:p>
+      <w:pPr>
+        <w:pStyle w:val="Nidungvnbn"/>
+        <w:jc w:val="center"/>
+        <w:rPr>
+          <w:rStyle w:val="mpunct"/>
+        </w:rPr>
+      </w:pPr>
+      <w:r>
+        <w:rPr>
+          <w:rStyle w:val="mpunct"/>
+        </w:rPr>
+        <w:t>Figure 5.1.5 Product List form</w:t>
+      </w:r>
+    </w:p>
+    <w:p>
+      <w:pPr>
+        <w:pStyle w:val="Nidungvnbn"/>
+        <w:jc w:val="left"/>
+        <w:rPr>
+          <w:rStyle w:val="mpunct"/>
+        </w:rPr>
+      </w:pPr>
+    </w:p>
+    <w:p>
+      <w:pPr>
+        <w:pStyle w:val="Nidungvnbn"/>
+        <w:jc w:val="left"/>
+        <w:rPr>
+          <w:rStyle w:val="mpunct"/>
+        </w:rPr>
+      </w:pPr>
+    </w:p>
+    <w:p>
+      <w:pPr>
+        <w:pStyle w:val="Nidungvnbn"/>
+        <w:jc w:val="left"/>
+        <w:rPr>
+          <w:rStyle w:val="mpunct"/>
+        </w:rPr>
+      </w:pPr>
+    </w:p>
+    <w:p>
+      <w:pPr>
+        <w:pStyle w:val="Nidungvnbn"/>
+        <w:jc w:val="left"/>
+        <w:rPr>
+          <w:rStyle w:val="mpunct"/>
+        </w:rPr>
+      </w:pPr>
+    </w:p>
+    <w:p>
+      <w:pPr>
+        <w:pStyle w:val="Nidungvnbn"/>
+        <w:jc w:val="left"/>
+        <w:rPr>
+          <w:rStyle w:val="mpunct"/>
+        </w:rPr>
+      </w:pPr>
+    </w:p>
+    <w:p>
+      <w:pPr>
+        <w:pStyle w:val="Nidungvnbn"/>
+        <w:jc w:val="left"/>
+        <w:rPr>
+          <w:rStyle w:val="mpunct"/>
+        </w:rPr>
+      </w:pPr>
+    </w:p>
+    <w:p>
+      <w:pPr>
+        <w:pStyle w:val="Nidungvnbn"/>
+        <w:jc w:val="left"/>
+        <w:rPr>
+          <w:rStyle w:val="mpunct"/>
+        </w:rPr>
+      </w:pPr>
+    </w:p>
+    <w:p>
+      <w:pPr>
+        <w:pStyle w:val="Nidungvnbn"/>
+        <w:jc w:val="left"/>
+        <w:rPr>
+          <w:rStyle w:val="mpunct"/>
+        </w:rPr>
+      </w:pPr>
+    </w:p>
+    <w:p>
+      <w:pPr>
+        <w:pStyle w:val="Nidungvnbn"/>
+        <w:jc w:val="left"/>
+        <w:rPr>
+          <w:rStyle w:val="mpunct"/>
+        </w:rPr>
+      </w:pPr>
+    </w:p>
+    <w:p>
+      <w:pPr>
+        <w:pStyle w:val="Nidungvnbn"/>
+        <w:jc w:val="left"/>
+        <w:rPr>
+          <w:rStyle w:val="mpunct"/>
+        </w:rPr>
+      </w:pPr>
+    </w:p>
+    <w:p>
+      <w:pPr>
+        <w:pStyle w:val="Nidungvnbn"/>
+        <w:jc w:val="left"/>
+        <w:rPr>
+          <w:rStyle w:val="mpunct"/>
+        </w:rPr>
+      </w:pPr>
+      <w:r>
+        <w:rPr>
+          <w:rStyle w:val="mpunct"/>
+        </w:rPr>
+        <w:lastRenderedPageBreak/>
+        <w:t xml:space="preserve">- Product details form: </w:t>
+      </w:r>
+      <w:r>
+        <w:rPr>
+          <w:rStyle w:val="mpunct"/>
+        </w:rPr>
+        <w:t>perform either create and edit function. For edit, you need to select a product first.</w:t>
+      </w:r>
+    </w:p>
+    <w:p>
+      <w:pPr>
+        <w:pStyle w:val="Nidungvnbn"/>
+        <w:jc w:val="left"/>
+        <w:rPr>
+          <w:rStyle w:val="mpunct"/>
+        </w:rPr>
+      </w:pPr>
+    </w:p>
+    <w:p>
+      <w:pPr>
+        <w:pStyle w:val="Nidungvnbn"/>
+        <w:jc w:val="center"/>
+        <w:rPr>
+          <w:rStyle w:val="mpunct"/>
+        </w:rPr>
+      </w:pPr>
+      <w:r>
+        <w:rPr>
+          <w:rStyle w:val="mpunct"/>
+        </w:rPr>
+        <w:drawing>
+          <wp:inline distT="0" distB="0" distL="0" distR="0" wp14:anchorId="0CBB89F2" wp14:editId="2BDE9CC7">
+            <wp:extent cx="4453435" cy="2848032"/>
+            <wp:effectExtent l="57150" t="57150" r="61595" b="47625"/>
+            <wp:docPr id="503637904" name="Picture 1"/>
+            <wp:cNvGraphicFramePr>
+              <a:graphicFrameLocks xmlns:a="http://schemas.openxmlformats.org/drawingml/2006/main" noChangeAspect="1"/>
+            </wp:cNvGraphicFramePr>
+            <a:graphic xmlns:a="http://schemas.openxmlformats.org/drawingml/2006/main">
+              <a:graphicData uri="http://schemas.openxmlformats.org/drawingml/2006/picture">
+                <pic:pic xmlns:pic="http://schemas.openxmlformats.org/drawingml/2006/picture">
+                  <pic:nvPicPr>
+                    <pic:cNvPr id="503637904" name=""/>
+                    <pic:cNvPicPr/>
+                  </pic:nvPicPr>
+                  <pic:blipFill>
+                    <a:blip r:embed="rId24"/>
+                    <a:stretch>
+                      <a:fillRect/>
+                    </a:stretch>
+                  </pic:blipFill>
+                  <pic:spPr>
+                    <a:xfrm>
+                      <a:off x="0" y="0"/>
+                      <a:ext cx="4517002" cy="2888684"/>
+                    </a:xfrm>
+                    <a:prstGeom prst="rect">
+                      <a:avLst/>
+                    </a:prstGeom>
+                    <a:effectLst>
+                      <a:glow rad="50800">
+                        <a:schemeClr val="bg1">
+                          <a:lumMod val="50000"/>
+                          <a:alpha val="40000"/>
+                        </a:schemeClr>
+                      </a:glow>
+                    </a:effectLst>
+                  </pic:spPr>
+                </pic:pic>
+              </a:graphicData>
+            </a:graphic>
+          </wp:inline>
+        </w:drawing>
+      </w:r>
+    </w:p>
+    <w:p>
+      <w:pPr>
+        <w:pStyle w:val="Nidungvnbn"/>
+        <w:jc w:val="center"/>
+        <w:rPr>
+          <w:rStyle w:val="mpunct"/>
+        </w:rPr>
+      </w:pPr>
+      <w:r>
+        <w:rPr>
+          <w:rStyle w:val="mpunct"/>
+        </w:rPr>
+        <w:t>Figure 5.1.6 Product details on Create a new product</w:t>
+      </w:r>
+    </w:p>
+    <w:p>
+      <w:pPr>
+        <w:pStyle w:val="Nidungvnbn"/>
+        <w:jc w:val="center"/>
+        <w:rPr>
+          <w:rStyle w:val="mpunct"/>
+        </w:rPr>
+      </w:pPr>
+    </w:p>
+    <w:p>
+      <w:pPr>
+        <w:pStyle w:val="Nidungvnbn"/>
+        <w:jc w:val="center"/>
+        <w:rPr>
+          <w:rStyle w:val="mpunct"/>
+        </w:rPr>
+      </w:pPr>
+      <w:r>
+        <w:rPr>
+          <w:rStyle w:val="mpunct"/>
+        </w:rPr>
+        <w:drawing>
+          <wp:inline distT="0" distB="0" distL="0" distR="0" wp14:anchorId="591124F3" wp14:editId="4CBA55B6">
+            <wp:extent cx="4542146" cy="2844010"/>
+            <wp:effectExtent l="57150" t="57150" r="49530" b="52070"/>
+            <wp:docPr id="1800047719" name="Picture 1"/>
+            <wp:cNvGraphicFramePr>
+              <a:graphicFrameLocks xmlns:a="http://schemas.openxmlformats.org/drawingml/2006/main" noChangeAspect="1"/>
+            </wp:cNvGraphicFramePr>
+            <a:graphic xmlns:a="http://schemas.openxmlformats.org/drawingml/2006/main">
+              <a:graphicData uri="http://schemas.openxmlformats.org/drawingml/2006/picture">
+                <pic:pic xmlns:pic="http://schemas.openxmlformats.org/drawingml/2006/picture">
+                  <pic:nvPicPr>
+                    <pic:cNvPr id="1800047719" name=""/>
+                    <pic:cNvPicPr/>
+                  </pic:nvPicPr>
+                  <pic:blipFill>
+                    <a:blip r:embed="rId25"/>
+                    <a:stretch>
+                      <a:fillRect/>
+                    </a:stretch>
+                  </pic:blipFill>
+                  <pic:spPr>
+                    <a:xfrm>
+                      <a:off x="0" y="0"/>
+                      <a:ext cx="4581529" cy="2868669"/>
+                    </a:xfrm>
+                    <a:prstGeom prst="rect">
+                      <a:avLst/>
+                    </a:prstGeom>
+                    <a:effectLst>
+                      <a:glow rad="50800">
+                        <a:schemeClr val="bg1">
+                          <a:lumMod val="50000"/>
+                          <a:alpha val="40000"/>
+                        </a:schemeClr>
+                      </a:glow>
+                    </a:effectLst>
+                  </pic:spPr>
+                </pic:pic>
+              </a:graphicData>
+            </a:graphic>
+          </wp:inline>
+        </w:drawing>
+      </w:r>
+    </w:p>
+    <w:p>
+      <w:pPr>
+        <w:pStyle w:val="Nidungvnbn"/>
+        <w:jc w:val="center"/>
+        <w:rPr>
+          <w:rStyle w:val="mpunct"/>
+        </w:rPr>
+      </w:pPr>
+      <w:r>
+        <w:rPr>
+          <w:rStyle w:val="mpunct"/>
+        </w:rPr>
+        <w:t>Figure 5.1.7 Products details form on Edit an existed product</w:t>
+      </w:r>
+    </w:p>
+    <w:p>
+      <w:pPr>
+        <w:pStyle w:val="Nidungvnbn"/>
+        <w:jc w:val="left"/>
+        <w:rPr>
+          <w:rStyle w:val="mpunct"/>
+        </w:rPr>
+      </w:pPr>
+      <w:r>
+        <w:rPr>
+          <w:rStyle w:val="mpunct"/>
+        </w:rPr>
+        <w:lastRenderedPageBreak/>
+        <w:t xml:space="preserve">- Goods Received Note form: we can search for a specific note by </w:t>
+      </w:r>
+      <w:r>
+        <w:rPr>
+          <w:rStyle w:val="mpunct"/>
+        </w:rPr>
+        <w:t>where we received products</w:t>
+      </w:r>
+      <w:r>
+        <w:rPr>
+          <w:rStyle w:val="mpunct"/>
+        </w:rPr>
+        <w:t xml:space="preserve"> and perform create. edit, delete a note with functional buttons.</w:t>
+      </w:r>
+    </w:p>
+    <w:p>
+      <w:pPr>
+        <w:pStyle w:val="Nidungvnbn"/>
+        <w:jc w:val="left"/>
+        <w:rPr>
+          <w:rStyle w:val="mpunct"/>
+        </w:rPr>
+      </w:pPr>
+    </w:p>
+    <w:p>
+      <w:pPr>
+        <w:pStyle w:val="Nidungvnbn"/>
+        <w:jc w:val="center"/>
+        <w:rPr>
+          <w:rStyle w:val="mpunct"/>
+        </w:rPr>
+      </w:pPr>
+      <w:r>
+        <w:rPr>
+          <w:rStyle w:val="mpunct"/>
+        </w:rPr>
+        <w:drawing>
+          <wp:inline distT="0" distB="0" distL="0" distR="0" wp14:anchorId="55AAF2D1" wp14:editId="756E918B">
+            <wp:extent cx="5628488" cy="3521122"/>
+            <wp:effectExtent l="57150" t="57150" r="48895" b="60325"/>
+            <wp:docPr id="804163911" name="Picture 1"/>
+            <wp:cNvGraphicFramePr>
+              <a:graphicFrameLocks xmlns:a="http://schemas.openxmlformats.org/drawingml/2006/main" noChangeAspect="1"/>
+            </wp:cNvGraphicFramePr>
+            <a:graphic xmlns:a="http://schemas.openxmlformats.org/drawingml/2006/main">
+              <a:graphicData uri="http://schemas.openxmlformats.org/drawingml/2006/picture">
+                <pic:pic xmlns:pic="http://schemas.openxmlformats.org/drawingml/2006/picture">
+                  <pic:nvPicPr>
+                    <pic:cNvPr id="804163911" name=""/>
+                    <pic:cNvPicPr/>
+                  </pic:nvPicPr>
+                  <pic:blipFill>
+                    <a:blip r:embed="rId26"/>
+                    <a:stretch>
+                      <a:fillRect/>
+                    </a:stretch>
+                  </pic:blipFill>
+                  <pic:spPr>
+                    <a:xfrm>
+                      <a:off x="0" y="0"/>
+                      <a:ext cx="5641601" cy="3529325"/>
+                    </a:xfrm>
+                    <a:prstGeom prst="rect">
+                      <a:avLst/>
+                    </a:prstGeom>
+                    <a:effectLst>
+                      <a:glow rad="50800">
+                        <a:schemeClr val="bg1">
+                          <a:lumMod val="50000"/>
+                          <a:alpha val="40000"/>
+                        </a:schemeClr>
+                      </a:glow>
+                    </a:effectLst>
+                  </pic:spPr>
+                </pic:pic>
+              </a:graphicData>
+            </a:graphic>
+          </wp:inline>
+        </w:drawing>
+      </w:r>
+    </w:p>
+    <w:p>
+      <w:pPr>
+        <w:pStyle w:val="Nidungvnbn"/>
+        <w:jc w:val="center"/>
+        <w:rPr>
+          <w:rStyle w:val="mpunct"/>
+        </w:rPr>
+      </w:pPr>
+      <w:r>
+        <w:rPr>
+          <w:rStyle w:val="mpunct"/>
+        </w:rPr>
+        <w:t>Figure 5.1.8 Goods Received Note form</w:t>
+      </w:r>
+    </w:p>
+    <w:p>
+      <w:pPr>
+        <w:pStyle w:val="Nidungvnbn"/>
+        <w:jc w:val="center"/>
+        <w:rPr>
+          <w:rStyle w:val="mpunct"/>
+        </w:rPr>
+      </w:pPr>
+    </w:p>
+    <w:p>
+      <w:pPr>
+        <w:pStyle w:val="Nidungvnbn"/>
+        <w:jc w:val="center"/>
+        <w:rPr>
+          <w:rStyle w:val="mpunct"/>
+        </w:rPr>
+      </w:pPr>
+    </w:p>
+    <w:p>
+      <w:pPr>
+        <w:pStyle w:val="Nidungvnbn"/>
+        <w:jc w:val="center"/>
+        <w:rPr>
+          <w:rStyle w:val="mpunct"/>
+        </w:rPr>
+      </w:pPr>
+    </w:p>
+    <w:p>
+      <w:pPr>
+        <w:pStyle w:val="Nidungvnbn"/>
+        <w:jc w:val="center"/>
+        <w:rPr>
+          <w:rStyle w:val="mpunct"/>
+        </w:rPr>
+      </w:pPr>
+    </w:p>
+    <w:p>
+      <w:pPr>
+        <w:pStyle w:val="Nidungvnbn"/>
+        <w:jc w:val="center"/>
+        <w:rPr>
+          <w:rStyle w:val="mpunct"/>
+        </w:rPr>
+      </w:pPr>
+    </w:p>
+    <w:p>
+      <w:pPr>
+        <w:pStyle w:val="Nidungvnbn"/>
+        <w:jc w:val="center"/>
+        <w:rPr>
+          <w:rStyle w:val="mpunct"/>
+        </w:rPr>
+      </w:pPr>
+    </w:p>
+    <w:p>
+      <w:pPr>
+        <w:pStyle w:val="Nidungvnbn"/>
+        <w:jc w:val="center"/>
+        <w:rPr>
+          <w:rStyle w:val="mpunct"/>
+        </w:rPr>
+      </w:pPr>
+    </w:p>
+    <w:p>
+      <w:pPr>
+        <w:pStyle w:val="Nidungvnbn"/>
+        <w:jc w:val="center"/>
+        <w:rPr>
+          <w:rStyle w:val="mpunct"/>
+        </w:rPr>
+      </w:pPr>
+    </w:p>
+    <w:p>
+      <w:pPr>
+        <w:pStyle w:val="Nidungvnbn"/>
+        <w:jc w:val="center"/>
+        <w:rPr>
+          <w:rStyle w:val="mpunct"/>
+        </w:rPr>
+      </w:pPr>
+    </w:p>
+    <w:p>
+      <w:pPr>
+        <w:pStyle w:val="Nidungvnbn"/>
+        <w:jc w:val="center"/>
+        <w:rPr>
+          <w:rStyle w:val="mpunct"/>
+        </w:rPr>
+      </w:pPr>
+    </w:p>
+    <w:p>
+      <w:pPr>
+        <w:pStyle w:val="Nidungvnbn"/>
+        <w:rPr>
+          <w:rStyle w:val="mpunct"/>
+        </w:rPr>
+      </w:pPr>
+      <w:r>
+        <w:rPr>
+          <w:rStyle w:val="mpunct"/>
+        </w:rPr>
+        <w:lastRenderedPageBreak/>
+        <w:t xml:space="preserve">- Receipt </w:t>
+      </w:r>
+      <w:r>
+        <w:rPr>
+          <w:rStyle w:val="mpunct"/>
+        </w:rPr>
+        <w:t>details</w:t>
+      </w:r>
+      <w:r>
+        <w:rPr>
+          <w:rStyle w:val="mpunct"/>
+        </w:rPr>
+        <w:t xml:space="preserve"> form</w:t>
+      </w:r>
+      <w:r>
+        <w:rPr>
+          <w:rStyle w:val="mpunct"/>
+        </w:rPr>
+        <w:t xml:space="preserve">: </w:t>
+      </w:r>
+      <w:r>
+        <w:rPr>
+          <w:rStyle w:val="mpunct"/>
+        </w:rPr>
+        <w:t>perform</w:t>
+      </w:r>
+      <w:r>
+        <w:rPr>
+          <w:rStyle w:val="mpunct"/>
+        </w:rPr>
+        <w:t xml:space="preserve"> create and edit function. For edit, you need to select a specific note first.</w:t>
+      </w:r>
+    </w:p>
+    <w:p>
+      <w:pPr>
+        <w:pStyle w:val="Nidungvnbn"/>
+        <w:jc w:val="left"/>
+        <w:rPr>
+          <w:rStyle w:val="mpunct"/>
+        </w:rPr>
+      </w:pPr>
+    </w:p>
+    <w:p>
+      <w:pPr>
+        <w:pStyle w:val="Nidungvnbn"/>
+        <w:jc w:val="center"/>
+      </w:pPr>
+      <w:r>
+        <w:drawing>
+          <wp:inline distT="0" distB="0" distL="0" distR="0" wp14:anchorId="408D1637" wp14:editId="3ACF6A5D">
+            <wp:extent cx="5123095" cy="4765866"/>
+            <wp:effectExtent l="57150" t="57150" r="59055" b="53975"/>
+            <wp:docPr id="510841245" name="Picture 1"/>
+            <wp:cNvGraphicFramePr>
+              <a:graphicFrameLocks xmlns:a="http://schemas.openxmlformats.org/drawingml/2006/main" noChangeAspect="1"/>
+            </wp:cNvGraphicFramePr>
+            <a:graphic xmlns:a="http://schemas.openxmlformats.org/drawingml/2006/main">
+              <a:graphicData uri="http://schemas.openxmlformats.org/drawingml/2006/picture">
+                <pic:pic xmlns:pic="http://schemas.openxmlformats.org/drawingml/2006/picture">
+                  <pic:nvPicPr>
+                    <pic:cNvPr id="510841245" name=""/>
+                    <pic:cNvPicPr/>
+                  </pic:nvPicPr>
+                  <pic:blipFill>
+                    <a:blip r:embed="rId27"/>
+                    <a:stretch>
+                      <a:fillRect/>
+                    </a:stretch>
+                  </pic:blipFill>
+                  <pic:spPr>
+                    <a:xfrm>
+                      <a:off x="0" y="0"/>
+                      <a:ext cx="5125142" cy="4767770"/>
+                    </a:xfrm>
+                    <a:prstGeom prst="rect">
+                      <a:avLst/>
+                    </a:prstGeom>
+                    <a:effectLst>
+                      <a:glow rad="50800">
+                        <a:schemeClr val="bg1">
+                          <a:lumMod val="50000"/>
+                          <a:alpha val="40000"/>
+                        </a:schemeClr>
+                      </a:glow>
+                    </a:effectLst>
+                  </pic:spPr>
+                </pic:pic>
+              </a:graphicData>
+            </a:graphic>
+          </wp:inline>
+        </w:drawing>
+      </w:r>
+    </w:p>
+    <w:p>
+      <w:pPr>
+        <w:pStyle w:val="Nidungvnbn"/>
+        <w:jc w:val="center"/>
+      </w:pPr>
+      <w:r>
+        <w:t>Figure 5.1.9 Receipt Details form on Create a new Goods Received Note</w:t>
+      </w:r>
+    </w:p>
+    <w:p>
+      <w:pPr>
+        <w:pStyle w:val="Nidungvnbn"/>
+      </w:pPr>
+    </w:p>
+    <w:p>
+      <w:pPr>
+        <w:pStyle w:val="Nidungvnbn"/>
+      </w:pPr>
+    </w:p>
+    <w:p>
+      <w:pPr>
+        <w:pStyle w:val="Nidungvnbn"/>
+      </w:pPr>
+    </w:p>
+    <w:p>
+      <w:pPr>
+        <w:pStyle w:val="Nidungvnbn"/>
+      </w:pPr>
+    </w:p>
+    <w:p>
+      <w:pPr>
+        <w:pStyle w:val="Nidungvnbn"/>
+      </w:pPr>
+    </w:p>
+    <w:p>
+      <w:pPr>
+        <w:pStyle w:val="Nidungvnbn"/>
+      </w:pPr>
+      <w:r>
+        <w:lastRenderedPageBreak/>
+        <w:t>- Delivery Note form: double click in a specific note to view the details</w:t>
+      </w:r>
+      <w:r>
+        <w:t>.</w:t>
+      </w:r>
+    </w:p>
+    <w:p>
+      <w:pPr>
+        <w:pStyle w:val="Nidungvnbn"/>
+      </w:pPr>
+    </w:p>
+    <w:p>
+      <w:pPr>
+        <w:pStyle w:val="Nidungvnbn"/>
+        <w:jc w:val="center"/>
+      </w:pPr>
+      <w:r>
+        <w:drawing>
+          <wp:inline distT="0" distB="0" distL="0" distR="0" wp14:anchorId="2068EADC" wp14:editId="2024901A">
+            <wp:extent cx="5648534" cy="3536759"/>
+            <wp:effectExtent l="57150" t="57150" r="47625" b="64135"/>
+            <wp:docPr id="742192012" name="Picture 1"/>
+            <wp:cNvGraphicFramePr>
+              <a:graphicFrameLocks xmlns:a="http://schemas.openxmlformats.org/drawingml/2006/main" noChangeAspect="1"/>
+            </wp:cNvGraphicFramePr>
+            <a:graphic xmlns:a="http://schemas.openxmlformats.org/drawingml/2006/main">
+              <a:graphicData uri="http://schemas.openxmlformats.org/drawingml/2006/picture">
+                <pic:pic xmlns:pic="http://schemas.openxmlformats.org/drawingml/2006/picture">
+                  <pic:nvPicPr>
+                    <pic:cNvPr id="742192012" name=""/>
+                    <pic:cNvPicPr/>
+                  </pic:nvPicPr>
+                  <pic:blipFill>
+                    <a:blip r:embed="rId28"/>
+                    <a:stretch>
+                      <a:fillRect/>
+                    </a:stretch>
+                  </pic:blipFill>
+                  <pic:spPr>
+                    <a:xfrm>
+                      <a:off x="0" y="0"/>
+                      <a:ext cx="5652107" cy="3538996"/>
+                    </a:xfrm>
+                    <a:prstGeom prst="rect">
+                      <a:avLst/>
+                    </a:prstGeom>
+                    <a:effectLst>
+                      <a:glow rad="50800">
+                        <a:schemeClr val="bg1">
+                          <a:lumMod val="50000"/>
+                          <a:alpha val="40000"/>
+                        </a:schemeClr>
+                      </a:glow>
+                    </a:effectLst>
+                  </pic:spPr>
+                </pic:pic>
+              </a:graphicData>
+            </a:graphic>
+          </wp:inline>
+        </w:drawing>
+      </w:r>
+    </w:p>
+    <w:p>
+      <w:pPr>
+        <w:pStyle w:val="Nidungvnbn"/>
+        <w:jc w:val="center"/>
+      </w:pPr>
+      <w:r>
+        <w:t>Figure 5.1.10 Delivery Note form</w:t>
+      </w:r>
+    </w:p>
+    <w:p>
+      <w:pPr>
+        <w:pStyle w:val="Nidungvnbn"/>
+      </w:pPr>
+    </w:p>
+    <w:p>
+      <w:pPr>
+        <w:pStyle w:val="Nidungvnbn"/>
+      </w:pPr>
+      <w:r>
+        <w:t>- Delivery details form:</w:t>
+      </w:r>
+    </w:p>
+    <w:p>
+      <w:pPr>
+        <w:pStyle w:val="Nidungvnbn"/>
+      </w:pPr>
+    </w:p>
+    <w:p>
+      <w:pPr>
+        <w:pStyle w:val="Nidungvnbn"/>
+      </w:pPr>
+    </w:p>
+    <w:p>
+      <w:pPr>
+        <w:pStyle w:val="Nidungvnbn"/>
+        <w:jc w:val="center"/>
+      </w:pPr>
+      <w:r>
+        <w:t>Figure 5.1.11 Delivery Details form</w:t>
+      </w:r>
+    </w:p>
+    <w:p>
+      <w:pPr>
+        <w:pStyle w:val="Nidungvnbn"/>
+        <w:jc w:val="center"/>
+      </w:pPr>
+    </w:p>
+    <w:p>
+      <w:pPr>
+        <w:pStyle w:val="Nidungvnbn"/>
+        <w:jc w:val="center"/>
+      </w:pPr>
+    </w:p>
+    <w:p>
+      <w:pPr>
+        <w:pStyle w:val="Nidungvnbn"/>
+        <w:jc w:val="center"/>
+      </w:pPr>
+    </w:p>
+    <w:p>
+      <w:pPr>
+        <w:pStyle w:val="Nidungvnbn"/>
+        <w:jc w:val="center"/>
+      </w:pPr>
+    </w:p>
+    <w:p>
+      <w:pPr>
+        <w:pStyle w:val="Nidungvnbn"/>
+        <w:jc w:val="center"/>
+      </w:pPr>
+    </w:p>
+    <w:p>
+      <w:pPr>
+        <w:pStyle w:val="Nidungvnbn"/>
+        <w:jc w:val="center"/>
+      </w:pPr>
+    </w:p>
+    <w:p>
+      <w:pPr>
+        <w:pStyle w:val="Nidungvnbn"/>
+      </w:pPr>
+      <w:r>
+        <w:lastRenderedPageBreak/>
+        <w:t>- Stock Report form:</w:t>
+      </w:r>
+      <w:r>
+        <w:t xml:space="preserve"> view the stock report on each product.</w:t>
+      </w:r>
+    </w:p>
+    <w:p>
+      <w:pPr>
+        <w:pStyle w:val="Nidungvnbn"/>
+      </w:pPr>
+    </w:p>
+    <w:p>
+      <w:pPr>
+        <w:pStyle w:val="Nidungvnbn"/>
+        <w:jc w:val="center"/>
+      </w:pPr>
+      <w:r>
+        <w:drawing>
+          <wp:inline distT="0" distB="0" distL="0" distR="0" wp14:anchorId="712F6F9F" wp14:editId="6EEBDF27">
+            <wp:extent cx="5329306" cy="3336878"/>
+            <wp:effectExtent l="57150" t="57150" r="62230" b="54610"/>
+            <wp:docPr id="142114039" name="Picture 1"/>
+            <wp:cNvGraphicFramePr>
+              <a:graphicFrameLocks xmlns:a="http://schemas.openxmlformats.org/drawingml/2006/main" noChangeAspect="1"/>
+            </wp:cNvGraphicFramePr>
+            <a:graphic xmlns:a="http://schemas.openxmlformats.org/drawingml/2006/main">
+              <a:graphicData uri="http://schemas.openxmlformats.org/drawingml/2006/picture">
+                <pic:pic xmlns:pic="http://schemas.openxmlformats.org/drawingml/2006/picture">
+                  <pic:nvPicPr>
+                    <pic:cNvPr id="142114039" name=""/>
+                    <pic:cNvPicPr/>
+                  </pic:nvPicPr>
+                  <pic:blipFill>
+                    <a:blip r:embed="rId29"/>
+                    <a:stretch>
+                      <a:fillRect/>
+                    </a:stretch>
+                  </pic:blipFill>
+                  <pic:spPr>
+                    <a:xfrm>
+                      <a:off x="0" y="0"/>
+                      <a:ext cx="5334419" cy="3340080"/>
+                    </a:xfrm>
+                    <a:prstGeom prst="rect">
+                      <a:avLst/>
+                    </a:prstGeom>
+                    <a:effectLst>
+                      <a:glow rad="50800">
+                        <a:schemeClr val="bg1">
+                          <a:lumMod val="50000"/>
+                          <a:alpha val="40000"/>
+                        </a:schemeClr>
+                      </a:glow>
+                    </a:effectLst>
+                  </pic:spPr>
+                </pic:pic>
+              </a:graphicData>
+            </a:graphic>
+          </wp:inline>
+        </w:drawing>
+      </w:r>
+    </w:p>
+    <w:p>
+      <w:pPr>
+        <w:pStyle w:val="Nidungvnbn"/>
+        <w:jc w:val="center"/>
+      </w:pPr>
+      <w:r>
+        <w:t>Figure 5.1.12 Stock Report form</w:t>
+      </w:r>
+    </w:p>
+    <w:p>
+      <w:pPr>
+        <w:pStyle w:val="Nidungvnbn"/>
+        <w:ind w:firstLine="0"/>
+      </w:pPr>
+    </w:p>
+    <w:p>
+      <w:pPr>
+        <w:pStyle w:val="Nidungvnbn"/>
+        <w:ind w:firstLine="0"/>
+      </w:pPr>
+    </w:p>
+    <w:p>
+      <w:pPr>
+        <w:pStyle w:val="Nidungvnbn"/>
+        <w:ind w:firstLine="0"/>
+      </w:pPr>
+    </w:p>
+    <w:p>
+      <w:pPr>
+        <w:pStyle w:val="Nidungvnbn"/>
+        <w:ind w:firstLine="0"/>
+      </w:pPr>
+    </w:p>
+    <w:p>
+      <w:pPr>
+        <w:pStyle w:val="Nidungvnbn"/>
+        <w:ind w:firstLine="0"/>
+      </w:pPr>
+    </w:p>
+    <w:p>
+      <w:pPr>
+        <w:pStyle w:val="Nidungvnbn"/>
+        <w:ind w:firstLine="0"/>
+      </w:pPr>
+    </w:p>
+    <w:p>
+      <w:pPr>
+        <w:pStyle w:val="Nidungvnbn"/>
+        <w:ind w:firstLine="0"/>
+      </w:pPr>
+    </w:p>
+    <w:p>
+      <w:pPr>
+        <w:pStyle w:val="Nidungvnbn"/>
+        <w:ind w:firstLine="0"/>
+      </w:pPr>
+    </w:p>
+    <w:p>
+      <w:pPr>
+        <w:pStyle w:val="Nidungvnbn"/>
+        <w:ind w:firstLine="0"/>
+      </w:pPr>
+    </w:p>
+    <w:p>
+      <w:pPr>
+        <w:pStyle w:val="Nidungvnbn"/>
+        <w:ind w:firstLine="0"/>
+      </w:pPr>
+    </w:p>
+    <w:p>
+      <w:pPr>
+        <w:pStyle w:val="Nidungvnbn"/>
+        <w:ind w:firstLine="0"/>
+      </w:pPr>
+    </w:p>
+    <w:p>
+      <w:pPr>
+        <w:pStyle w:val="Nidungvnbn"/>
+        <w:ind w:firstLine="0"/>
+      </w:pPr>
+      <w:r>
+        <w:lastRenderedPageBreak/>
+        <w:tab/>
+        <w:t>- Sale Report form: view the sale report on each product.</w:t>
+      </w:r>
+    </w:p>
+    <w:p>
+      <w:pPr>
+        <w:pStyle w:val="Nidungvnbn"/>
+        <w:ind w:firstLine="0"/>
+      </w:pPr>
+    </w:p>
+    <w:p>
+      <w:pPr>
+        <w:pStyle w:val="Nidungvnbn"/>
+        <w:ind w:firstLine="0"/>
+        <w:jc w:val="center"/>
+      </w:pPr>
+      <w:r>
+        <w:rPr>
+          <w:rStyle w:val="mpunct"/>
+        </w:rPr>
+        <w:drawing>
+          <wp:inline distT="0" distB="0" distL="0" distR="0" wp14:anchorId="74B7CEBB" wp14:editId="09332CE1">
+            <wp:extent cx="4645312" cy="2893325"/>
+            <wp:effectExtent l="0" t="0" r="3175" b="2540"/>
+            <wp:docPr id="1135210618" name="Picture 1"/>
+            <wp:cNvGraphicFramePr>
+              <a:graphicFrameLocks xmlns:a="http://schemas.openxmlformats.org/drawingml/2006/main" noChangeAspect="1"/>
+            </wp:cNvGraphicFramePr>
+            <a:graphic xmlns:a="http://schemas.openxmlformats.org/drawingml/2006/main">
+              <a:graphicData uri="http://schemas.openxmlformats.org/drawingml/2006/picture">
+                <pic:pic xmlns:pic="http://schemas.openxmlformats.org/drawingml/2006/picture">
+                  <pic:nvPicPr>
+                    <pic:cNvPr id="1135210618" name=""/>
+                    <pic:cNvPicPr/>
+                  </pic:nvPicPr>
+                  <pic:blipFill>
+                    <a:blip r:embed="rId30"/>
+                    <a:stretch>
+                      <a:fillRect/>
+                    </a:stretch>
+                  </pic:blipFill>
+                  <pic:spPr>
+                    <a:xfrm>
+                      <a:off x="0" y="0"/>
+                      <a:ext cx="4648915" cy="2895569"/>
                     </a:xfrm>
                     <a:prstGeom prst="rect">
                       <a:avLst/>
@@ -17878,134 +19279,66 @@
     <w:p>
       <w:pPr>
         <w:pStyle w:val="Nidungvnbn"/>
-        <w:ind w:left="1440" w:firstLine="0"/>
+        <w:ind w:firstLine="0"/>
+        <w:jc w:val="center"/>
+      </w:pPr>
+      <w:r>
+        <w:t xml:space="preserve">Figure 5.1.13 Sale </w:t>
+      </w:r>
+      <w:r>
         <w:rPr>
           <w:rStyle w:val="mpunct"/>
         </w:rPr>
-      </w:pPr>
-    </w:p>
-    <w:p>
-      <w:pPr>
-        <w:pStyle w:val="Nidungvnbn"/>
-        <w:numPr>
-          <w:ilvl w:val="0"/>
-          <w:numId w:val="43"/>
-        </w:numPr>
-        <w:rPr>
-          <w:rStyle w:val="mpunct"/>
-        </w:rPr>
-      </w:pPr>
-      <w:r>
-        <w:rPr>
-          <w:rStyle w:val="mpunct"/>
-        </w:rPr>
-        <w:t>Home/Dashboard form</w:t>
-      </w:r>
-      <w:r>
-        <w:rPr>
-          <w:rStyle w:val="mpunct"/>
-        </w:rPr>
-        <w:t>:</w:t>
-      </w:r>
-    </w:p>
-    <w:p>
-      <w:pPr>
-        <w:pStyle w:val="Nidungvnbn"/>
-        <w:numPr>
-          <w:ilvl w:val="0"/>
-          <w:numId w:val="43"/>
-        </w:numPr>
-        <w:rPr>
-          <w:rStyle w:val="mpunct"/>
-        </w:rPr>
-      </w:pPr>
-    </w:p>
-    <w:p>
-      <w:pPr>
-        <w:pStyle w:val="Nidungvnbn"/>
-        <w:numPr>
-          <w:ilvl w:val="0"/>
-          <w:numId w:val="43"/>
-        </w:numPr>
-        <w:rPr>
-          <w:rStyle w:val="mpunct"/>
-        </w:rPr>
-      </w:pPr>
+        <w:t>Report</w:t>
+      </w:r>
+      <w:r>
+        <w:t xml:space="preserve"> form</w:t>
+      </w:r>
     </w:p>
     <w:p>
       <w:pPr>
         <w:pStyle w:val="Nidungvnbn"/>
         <w:ind w:firstLine="0"/>
+        <w:jc w:val="center"/>
       </w:pPr>
     </w:p>
     <w:p>
       <w:pPr>
         <w:pStyle w:val="Nidungvnbn"/>
         <w:ind w:firstLine="0"/>
-      </w:pPr>
+        <w:jc w:val="center"/>
+      </w:pPr>
+    </w:p>
+    <w:p>
+      <w:pPr>
+        <w:pStyle w:val="Nidungvnbn"/>
+      </w:pPr>
+    </w:p>
+    <w:p>
+      <w:pPr>
+        <w:pStyle w:val="Nidungvnbn"/>
+      </w:pPr>
+    </w:p>
+    <w:p>
+      <w:pPr>
+        <w:pStyle w:val="Tiumccp1"/>
+      </w:pPr>
+      <w:bookmarkStart w:id="33" w:name="_Toc134304424"/>
+      <w:r>
+        <w:t>5.2 Static model – class diagrams</w:t>
+      </w:r>
+      <w:bookmarkEnd w:id="33"/>
     </w:p>
     <w:p>
       <w:pPr>
         <w:pStyle w:val="Nidungvnbn"/>
         <w:ind w:firstLine="0"/>
       </w:pPr>
-    </w:p>
-    <w:p>
-      <w:pPr>
-        <w:pStyle w:val="Nidungvnbn"/>
-        <w:ind w:firstLine="0"/>
-      </w:pPr>
-    </w:p>
-    <w:p>
-      <w:pPr>
-        <w:pStyle w:val="Nidungvnbn"/>
-        <w:ind w:firstLine="0"/>
-      </w:pPr>
-    </w:p>
-    <w:p>
-      <w:pPr>
-        <w:pStyle w:val="Nidungvnbn"/>
-        <w:ind w:firstLine="0"/>
-      </w:pPr>
-    </w:p>
-    <w:p>
-      <w:pPr>
-        <w:pStyle w:val="Nidungvnbn"/>
-        <w:ind w:firstLine="0"/>
-      </w:pPr>
-    </w:p>
-    <w:p>
-      <w:pPr>
-        <w:pStyle w:val="Nidungvnbn"/>
-        <w:ind w:firstLine="0"/>
-      </w:pPr>
-    </w:p>
-    <w:p>
-      <w:pPr>
-        <w:pStyle w:val="Nidungvnbn"/>
-        <w:ind w:firstLine="0"/>
-      </w:pPr>
-    </w:p>
-    <w:p>
-      <w:pPr>
-        <w:pStyle w:val="Tiumccp1"/>
-      </w:pPr>
-      <w:bookmarkStart w:id="33" w:name="_Toc134304424"/>
-      <w:r>
+      <w:r>
+        <w:rPr>
+          <w:noProof/>
+        </w:rPr>
         <w:lastRenderedPageBreak/>
-        <w:t>5.2 Static model – class diagrams</w:t>
-      </w:r>
-      <w:bookmarkEnd w:id="33"/>
-    </w:p>
-    <w:p>
-      <w:pPr>
-        <w:pStyle w:val="Nidungvnbn"/>
-        <w:ind w:firstLine="0"/>
-      </w:pPr>
-      <w:r>
-        <w:rPr>
-          <w:noProof/>
-        </w:rPr>
         <w:drawing>
           <wp:inline distT="0" distB="0" distL="0" distR="0" wp14:anchorId="0138AAA3" wp14:editId="56DAFF76">
             <wp:extent cx="5791835" cy="3900805"/>
@@ -18022,7 +19355,7 @@
                     <pic:cNvPicPr/>
                   </pic:nvPicPr>
                   <pic:blipFill>
-                    <a:blip r:embed="rId20"/>
+                    <a:blip r:embed="rId31"/>
                     <a:stretch>
                       <a:fillRect/>
                     </a:stretch>
@@ -18121,7 +19454,6 @@
       </w:pPr>
       <w:bookmarkStart w:id="34" w:name="_Toc134304425"/>
       <w:r>
-        <w:lastRenderedPageBreak/>
         <w:t>5.3 Dynamic model – sequence diagrams</w:t>
       </w:r>
       <w:bookmarkEnd w:id="34"/>
@@ -18138,6 +19470,7 @@
         <w:rPr>
           <w:lang w:val="vi-VN"/>
         </w:rPr>
+        <w:lastRenderedPageBreak/>
         <w:t>Sequence diagram for use case Login:</w:t>
       </w:r>
     </w:p>
@@ -18166,7 +19499,7 @@
                     <pic:cNvPicPr/>
                   </pic:nvPicPr>
                   <pic:blipFill>
-                    <a:blip r:embed="rId21"/>
+                    <a:blip r:embed="rId32"/>
                     <a:stretch>
                       <a:fillRect/>
                     </a:stretch>
@@ -18239,7 +19572,7 @@
                     <pic:cNvPicPr/>
                   </pic:nvPicPr>
                   <pic:blipFill>
-                    <a:blip r:embed="rId22"/>
+                    <a:blip r:embed="rId33"/>
                     <a:stretch>
                       <a:fillRect/>
                     </a:stretch>
@@ -18272,31 +19605,31 @@
         <w:rPr>
           <w:lang w:val="vi-VN"/>
         </w:rPr>
+        <w:t xml:space="preserve">Sequence diagram for use case </w:t>
+      </w:r>
+      <w:r>
+        <w:rPr>
+          <w:lang w:val="vi-VN"/>
+        </w:rPr>
+        <w:t>Create Goods Delivery Note</w:t>
+      </w:r>
+      <w:r>
+        <w:rPr>
+          <w:lang w:val="vi-VN"/>
+        </w:rPr>
+        <w:t>:</w:t>
+      </w:r>
+    </w:p>
+    <w:p>
+      <w:pPr>
+        <w:pStyle w:val="Nidungvnbn"/>
+        <w:ind w:left="1440" w:firstLine="0"/>
+      </w:pPr>
+      <w:r>
+        <w:rPr>
+          <w:noProof/>
+        </w:rPr>
         <w:lastRenderedPageBreak/>
-        <w:t xml:space="preserve">Sequence diagram for use case </w:t>
-      </w:r>
-      <w:r>
-        <w:rPr>
-          <w:lang w:val="vi-VN"/>
-        </w:rPr>
-        <w:t>Create Goods Delivery Note</w:t>
-      </w:r>
-      <w:r>
-        <w:rPr>
-          <w:lang w:val="vi-VN"/>
-        </w:rPr>
-        <w:t>:</w:t>
-      </w:r>
-    </w:p>
-    <w:p>
-      <w:pPr>
-        <w:pStyle w:val="Nidungvnbn"/>
-        <w:ind w:left="1440" w:firstLine="0"/>
-      </w:pPr>
-      <w:r>
-        <w:rPr>
-          <w:noProof/>
-        </w:rPr>
         <w:drawing>
           <wp:inline distT="0" distB="0" distL="0" distR="0" wp14:anchorId="4671E8D8" wp14:editId="6A6CB91A">
             <wp:extent cx="5029835" cy="3152952"/>
@@ -18313,7 +19646,7 @@
                     <pic:cNvPicPr/>
                   </pic:nvPicPr>
                   <pic:blipFill>
-                    <a:blip r:embed="rId23"/>
+                    <a:blip r:embed="rId34"/>
                     <a:stretch>
                       <a:fillRect/>
                     </a:stretch>
@@ -18392,7 +19725,7 @@
                     <pic:cNvPicPr/>
                   </pic:nvPicPr>
                   <pic:blipFill>
-                    <a:blip r:embed="rId24"/>
+                    <a:blip r:embed="rId35"/>
                     <a:stretch>
                       <a:fillRect/>
                     </a:stretch>
@@ -18425,31 +19758,31 @@
         <w:rPr>
           <w:lang w:val="vi-VN"/>
         </w:rPr>
+        <w:t xml:space="preserve">Sequence diagram for use case </w:t>
+      </w:r>
+      <w:r>
+        <w:rPr>
+          <w:lang w:val="vi-VN"/>
+        </w:rPr>
+        <w:t>Place Order</w:t>
+      </w:r>
+      <w:r>
+        <w:rPr>
+          <w:lang w:val="vi-VN"/>
+        </w:rPr>
+        <w:t>:</w:t>
+      </w:r>
+    </w:p>
+    <w:p>
+      <w:pPr>
+        <w:pStyle w:val="Nidungvnbn"/>
+        <w:ind w:left="1440" w:firstLine="0"/>
+      </w:pPr>
+      <w:r>
+        <w:rPr>
+          <w:noProof/>
+        </w:rPr>
         <w:lastRenderedPageBreak/>
-        <w:t xml:space="preserve">Sequence diagram for use case </w:t>
-      </w:r>
-      <w:r>
-        <w:rPr>
-          <w:lang w:val="vi-VN"/>
-        </w:rPr>
-        <w:t>Place Order</w:t>
-      </w:r>
-      <w:r>
-        <w:rPr>
-          <w:lang w:val="vi-VN"/>
-        </w:rPr>
-        <w:t>:</w:t>
-      </w:r>
-    </w:p>
-    <w:p>
-      <w:pPr>
-        <w:pStyle w:val="Nidungvnbn"/>
-        <w:ind w:left="1440" w:firstLine="0"/>
-      </w:pPr>
-      <w:r>
-        <w:rPr>
-          <w:noProof/>
-        </w:rPr>
         <w:drawing>
           <wp:inline distT="0" distB="0" distL="0" distR="0" wp14:anchorId="24CF7286" wp14:editId="62DDE282">
             <wp:extent cx="4200525" cy="3419459"/>
@@ -18466,7 +19799,7 @@
                     <pic:cNvPicPr/>
                   </pic:nvPicPr>
                   <pic:blipFill>
-                    <a:blip r:embed="rId25"/>
+                    <a:blip r:embed="rId36"/>
                     <a:stretch>
                       <a:fillRect/>
                     </a:stretch>
@@ -18545,7 +19878,7 @@
                     <pic:cNvPicPr/>
                   </pic:nvPicPr>
                   <pic:blipFill>
-                    <a:blip r:embed="rId26"/>
+                    <a:blip r:embed="rId37"/>
                     <a:stretch>
                       <a:fillRect/>
                     </a:stretch>
@@ -18578,31 +19911,31 @@
         <w:rPr>
           <w:lang w:val="vi-VN"/>
         </w:rPr>
+        <w:t xml:space="preserve">Sequence diagram for use case </w:t>
+      </w:r>
+      <w:r>
+        <w:rPr>
+          <w:lang w:val="vi-VN"/>
+        </w:rPr>
+        <w:t>View Sale Report</w:t>
+      </w:r>
+      <w:r>
+        <w:rPr>
+          <w:lang w:val="vi-VN"/>
+        </w:rPr>
+        <w:t>:</w:t>
+      </w:r>
+    </w:p>
+    <w:p>
+      <w:pPr>
+        <w:pStyle w:val="Nidungvnbn"/>
+        <w:ind w:left="1440" w:firstLine="0"/>
+      </w:pPr>
+      <w:r>
+        <w:rPr>
+          <w:noProof/>
+        </w:rPr>
         <w:lastRenderedPageBreak/>
-        <w:t xml:space="preserve">Sequence diagram for use case </w:t>
-      </w:r>
-      <w:r>
-        <w:rPr>
-          <w:lang w:val="vi-VN"/>
-        </w:rPr>
-        <w:t>View Sale Report</w:t>
-      </w:r>
-      <w:r>
-        <w:rPr>
-          <w:lang w:val="vi-VN"/>
-        </w:rPr>
-        <w:t>:</w:t>
-      </w:r>
-    </w:p>
-    <w:p>
-      <w:pPr>
-        <w:pStyle w:val="Nidungvnbn"/>
-        <w:ind w:left="1440" w:firstLine="0"/>
-      </w:pPr>
-      <w:r>
-        <w:rPr>
-          <w:noProof/>
-        </w:rPr>
         <w:drawing>
           <wp:inline distT="0" distB="0" distL="0" distR="0" wp14:anchorId="48EFD397" wp14:editId="13DCCD9E">
             <wp:extent cx="3028497" cy="1405507"/>
@@ -18619,7 +19952,7 @@
                     <pic:cNvPicPr/>
                   </pic:nvPicPr>
                   <pic:blipFill>
-                    <a:blip r:embed="rId27"/>
+                    <a:blip r:embed="rId38"/>
                     <a:stretch>
                       <a:fillRect/>
                     </a:stretch>
@@ -18692,7 +20025,7 @@
                     <pic:cNvPicPr/>
                   </pic:nvPicPr>
                   <pic:blipFill>
-                    <a:blip r:embed="rId28"/>
+                    <a:blip r:embed="rId39"/>
                     <a:stretch>
                       <a:fillRect/>
                     </a:stretch>
@@ -18773,7 +20106,7 @@
                     <pic:cNvPicPr/>
                   </pic:nvPicPr>
                   <pic:blipFill>
-                    <a:blip r:embed="rId29"/>
+                    <a:blip r:embed="rId40"/>
                     <a:stretch>
                       <a:fillRect/>
                     </a:stretch>
@@ -18800,21 +20133,24 @@
       </w:pPr>
       <w:bookmarkStart w:id="35" w:name="_Toc134304426"/>
       <w:r>
+        <w:t>CHAPTER 6 – TEST PLAN</w:t>
+      </w:r>
+      <w:bookmarkEnd w:id="35"/>
+    </w:p>
+    <w:p>
+      <w:pPr>
+        <w:pStyle w:val="Tiumccp1"/>
+      </w:pPr>
+      <w:bookmarkStart w:id="36" w:name="_Toc134304427"/>
+      <w:r>
         <w:lastRenderedPageBreak/>
-        <w:t>CHAPTER 6 – TEST PLAN</w:t>
-      </w:r>
-      <w:bookmarkEnd w:id="35"/>
-    </w:p>
-    <w:p>
-      <w:pPr>
-        <w:pStyle w:val="Tiumccp1"/>
-      </w:pPr>
-      <w:bookmarkStart w:id="36" w:name="_Toc134304427"/>
-      <w:r>
         <w:t>6.1 Requirements/specifications-based system level test cases</w:t>
       </w:r>
       <w:bookmarkEnd w:id="36"/>
       <w:r>
+        <w:rPr>
+          <w:noProof/>
+        </w:rPr>
         <w:drawing>
           <wp:inline distT="0" distB="0" distL="0" distR="0" wp14:anchorId="2A393AA5" wp14:editId="3EF3AAF0">
             <wp:extent cx="5791835" cy="4504690"/>
@@ -18831,7 +20167,7 @@
                     <pic:cNvPicPr/>
                   </pic:nvPicPr>
                   <pic:blipFill>
-                    <a:blip r:embed="rId30"/>
+                    <a:blip r:embed="rId41"/>
                     <a:stretch>
                       <a:fillRect/>
                     </a:stretch>
@@ -18915,16 +20251,16 @@
       </w:pPr>
       <w:bookmarkStart w:id="38" w:name="_Toc134304429"/>
       <w:r>
+        <w:t>6.3 Techniques used for test generation</w:t>
+      </w:r>
+      <w:bookmarkEnd w:id="38"/>
+    </w:p>
+    <w:p>
+      <w:pPr>
+        <w:pStyle w:val="Nidungvnbn"/>
+      </w:pPr>
+      <w:r>
         <w:lastRenderedPageBreak/>
-        <w:t>6.3 Techniques used for test generation</w:t>
-      </w:r>
-      <w:bookmarkEnd w:id="38"/>
-    </w:p>
-    <w:p>
-      <w:pPr>
-        <w:pStyle w:val="Nidungvnbn"/>
-      </w:pPr>
-      <w:r>
         <w:t xml:space="preserve">-  </w:t>
       </w:r>
       <w:r>
@@ -19085,17 +20421,17 @@
       </w:pPr>
       <w:bookmarkStart w:id="39" w:name="_Toc134304431"/>
       <w:r>
+        <w:t>CHAPTER 7 – DEMO</w:t>
+      </w:r>
+      <w:bookmarkEnd w:id="39"/>
+    </w:p>
+    <w:p>
+      <w:pPr>
+        <w:pStyle w:val="Tiumccp1"/>
+      </w:pPr>
+      <w:bookmarkStart w:id="40" w:name="_Toc134304432"/>
+      <w:r>
         <w:lastRenderedPageBreak/>
-        <w:t>CHAPTER 7 – DEMO</w:t>
-      </w:r>
-      <w:bookmarkEnd w:id="39"/>
-    </w:p>
-    <w:p>
-      <w:pPr>
-        <w:pStyle w:val="Tiumccp1"/>
-      </w:pPr>
-      <w:bookmarkStart w:id="40" w:name="_Toc134304432"/>
-      <w:r>
         <w:t>7.1 Database</w:t>
       </w:r>
       <w:bookmarkEnd w:id="40"/>
@@ -19127,7 +20463,7 @@
                     </pic:cNvPicPr>
                   </pic:nvPicPr>
                   <pic:blipFill>
-                    <a:blip r:embed="rId31">
+                    <a:blip r:embed="rId42">
                       <a:extLst>
                         <a:ext uri="{28A0092B-C50C-407E-A947-70E740481C1C}">
                           <a14:useLocalDpi xmlns:a14="http://schemas.microsoft.com/office/drawing/2010/main" val="0"/>
@@ -19180,20 +20516,10 @@
       <w:r>
         <w:t xml:space="preserve">7.3 </w:t>
       </w:r>
-      <w:proofErr w:type="spellStart"/>
-      <w:r>
-        <w:t>Github</w:t>
-      </w:r>
-      <w:proofErr w:type="spellEnd"/>
-      <w:r>
-        <w:t xml:space="preserve"> </w:t>
-      </w:r>
-      <w:proofErr w:type="spellStart"/>
-      <w:r>
-        <w:t>activites</w:t>
+      <w:r>
+        <w:t>Github activites</w:t>
       </w:r>
       <w:bookmarkEnd w:id="42"/>
-      <w:proofErr w:type="spellEnd"/>
     </w:p>
     <w:p>
       <w:pPr>
@@ -19216,15 +20542,7 @@
         <w:pStyle w:val="Nidungvnbn"/>
       </w:pPr>
       <w:r>
-        <w:t xml:space="preserve">[1] </w:t>
-      </w:r>
-      <w:proofErr w:type="spellStart"/>
-      <w:r>
-        <w:t>TutorialsPoint</w:t>
-      </w:r>
-      <w:proofErr w:type="spellEnd"/>
-      <w:r>
-        <w:t>, "SDLC - Waterfall Model," last modified January 8, 2021, accessed</w:t>
+        <w:t>[1] TutorialsPoint, "SDLC - Waterfall Model," last modified January 8, 2021, accessed</w:t>
       </w:r>
       <w:r>
         <w:rPr>
@@ -19261,7 +20579,7 @@
       <w:r>
         <w:t xml:space="preserve">, 2023, </w:t>
       </w:r>
-      <w:hyperlink r:id="rId32" w:history="1">
+      <w:hyperlink r:id="rId43" w:history="1">
         <w:r>
           <w:rPr>
             <w:rStyle w:val="Hyperlink"/>
@@ -19278,7 +20596,6 @@
         <w:pStyle w:val="Nidungvnbn"/>
       </w:pPr>
       <w:r>
-        <w:lastRenderedPageBreak/>
         <w:t>[</w:t>
       </w:r>
       <w:r>
@@ -19288,15 +20605,7 @@
         <w:t>3</w:t>
       </w:r>
       <w:r>
-        <w:t xml:space="preserve">] </w:t>
-      </w:r>
-      <w:proofErr w:type="spellStart"/>
-      <w:r>
-        <w:t>eCanarys</w:t>
-      </w:r>
-      <w:proofErr w:type="spellEnd"/>
-      <w:r>
-        <w:t xml:space="preserve">, "3 Layered Architecture," last modified November 28, 2016, accessed </w:t>
+        <w:t xml:space="preserve">] eCanarys, "3 Layered Architecture," last modified November 28, 2016, accessed </w:t>
       </w:r>
       <w:r>
         <w:rPr>
@@ -19307,7 +20616,7 @@
       <w:r>
         <w:t xml:space="preserve">, 2023, </w:t>
       </w:r>
-      <w:hyperlink r:id="rId33" w:history="1">
+      <w:hyperlink r:id="rId44" w:history="1">
         <w:r>
           <w:rPr>
             <w:rStyle w:val="Hyperlink"/>
@@ -19344,7 +20653,7 @@
       </w:pPr>
     </w:p>
     <w:sectPr>
-      <w:headerReference w:type="default" r:id="rId34"/>
+      <w:headerReference w:type="default" r:id="rId45"/>
       <w:pgSz w:w="12240" w:h="15840"/>
       <w:pgMar w:top="1985" w:right="1134" w:bottom="1701" w:left="1985" w:header="720" w:footer="720" w:gutter="0"/>
       <w:pgNumType w:start="1"/>
@@ -25079,7 +26388,6 @@
   <w:style w:type="character" w:default="1" w:styleId="DefaultParagraphFont">
     <w:name w:val="Default Paragraph Font"/>
     <w:uiPriority w:val="1"/>
-    <w:semiHidden/>
     <w:unhideWhenUsed/>
   </w:style>
   <w:style w:type="table" w:default="1" w:styleId="TableNormal">
@@ -25844,6 +27152,7 @@
     <w:name w:val="mpunct"/>
     <w:basedOn w:val="DefaultParagraphFont"/>
     <w:qFormat/>
+    <w:rsid w:val="00DD0EF5"/>
   </w:style>
   <w:style w:type="character" w:customStyle="1" w:styleId="delimsizing">
     <w:name w:val="delimsizing"/>

</xml_diff>

<commit_message>
Finish the basic of all forms - need to test unit test
</commit_message>
<xml_diff>
--- a/docs/521H0350.docx
+++ b/docs/521H0350.docx
@@ -7423,15 +7423,16 @@
       <w:pPr>
         <w:pStyle w:val="Nidungvnbn"/>
         <w:ind w:firstLine="0"/>
+        <w:jc w:val="center"/>
       </w:pPr>
       <w:r>
         <w:rPr>
           <w:noProof/>
         </w:rPr>
         <w:drawing>
-          <wp:inline distT="0" distB="0" distL="0" distR="0" wp14:anchorId="0B30F162" wp14:editId="57212380">
-            <wp:extent cx="4602480" cy="3381846"/>
-            <wp:effectExtent l="0" t="0" r="7620" b="9525"/>
+          <wp:inline distT="0" distB="0" distL="0" distR="0" wp14:anchorId="0B30F162" wp14:editId="6E5B5248">
+            <wp:extent cx="3600450" cy="2645567"/>
+            <wp:effectExtent l="0" t="0" r="0" b="2540"/>
             <wp:docPr id="200709349" name="Picture 1"/>
             <wp:cNvGraphicFramePr>
               <a:graphicFrameLocks xmlns:a="http://schemas.openxmlformats.org/drawingml/2006/main" noChangeAspect="1"/>
@@ -7452,7 +7453,7 @@
                   <pic:spPr>
                     <a:xfrm>
                       <a:off x="0" y="0"/>
-                      <a:ext cx="4610147" cy="3387480"/>
+                      <a:ext cx="3612577" cy="2654478"/>
                     </a:xfrm>
                     <a:prstGeom prst="rect">
                       <a:avLst/>
@@ -7469,6 +7470,16 @@
       <w:pPr>
         <w:pStyle w:val="Nidungvnbn"/>
         <w:ind w:firstLine="0"/>
+        <w:jc w:val="center"/>
+      </w:pPr>
+      <w:r>
+        <w:t>Figure 3.2.1.1 Use case diagram for Login module</w:t>
+      </w:r>
+    </w:p>
+    <w:p>
+      <w:pPr>
+        <w:pStyle w:val="Nidungvnbn"/>
+        <w:ind w:firstLine="0"/>
       </w:pPr>
     </w:p>
     <w:p>
@@ -7487,6 +7498,7 @@
       <w:pPr>
         <w:pStyle w:val="Nidungvnbn"/>
         <w:ind w:left="360" w:firstLine="0"/>
+        <w:jc w:val="center"/>
       </w:pPr>
       <w:r>
         <w:rPr>
@@ -7532,6 +7544,16 @@
     <w:p>
       <w:pPr>
         <w:pStyle w:val="Nidungvnbn"/>
+        <w:ind w:left="360" w:firstLine="0"/>
+        <w:jc w:val="center"/>
+      </w:pPr>
+      <w:r>
+        <w:t>Figure 3.2.1.2 Use case diagram for Admin module</w:t>
+      </w:r>
+    </w:p>
+    <w:p>
+      <w:pPr>
+        <w:pStyle w:val="Nidungvnbn"/>
         <w:numPr>
           <w:ilvl w:val="0"/>
           <w:numId w:val="35"/>
@@ -7546,6 +7568,7 @@
       <w:pPr>
         <w:pStyle w:val="Nidungvnbn"/>
         <w:ind w:firstLine="0"/>
+        <w:jc w:val="center"/>
       </w:pPr>
       <w:r>
         <w:rPr>
@@ -7591,6 +7614,16 @@
     <w:p>
       <w:pPr>
         <w:pStyle w:val="Nidungvnbn"/>
+        <w:ind w:firstLine="0"/>
+        <w:jc w:val="center"/>
+      </w:pPr>
+      <w:r>
+        <w:t>Figure 3.2.1.3 Use case diagram for Accountant module</w:t>
+      </w:r>
+    </w:p>
+    <w:p>
+      <w:pPr>
+        <w:pStyle w:val="Nidungvnbn"/>
         <w:ind w:left="720" w:firstLine="0"/>
       </w:pPr>
     </w:p>
@@ -7645,7 +7678,6 @@
         </w:numPr>
       </w:pPr>
       <w:r>
-        <w:lastRenderedPageBreak/>
         <w:t>Reseller module:</w:t>
       </w:r>
     </w:p>
@@ -7653,6 +7685,7 @@
       <w:pPr>
         <w:pStyle w:val="Nidungvnbn"/>
         <w:ind w:left="360" w:firstLine="0"/>
+        <w:jc w:val="center"/>
       </w:pPr>
       <w:r>
         <w:rPr>
@@ -7697,6 +7730,16 @@
     </w:p>
     <w:p>
       <w:pPr>
+        <w:pStyle w:val="Nidungvnbn"/>
+        <w:ind w:left="360" w:firstLine="0"/>
+        <w:jc w:val="center"/>
+      </w:pPr>
+      <w:r>
+        <w:t>Figure 3.2.1.4 Use case diagram for Reseller module</w:t>
+      </w:r>
+    </w:p>
+    <w:p>
+      <w:pPr>
         <w:pStyle w:val="Tiumccp1"/>
       </w:pPr>
     </w:p>
@@ -7733,21 +7776,13 @@
     <w:p>
       <w:pPr>
         <w:pStyle w:val="Nidungvnbn"/>
-      </w:pPr>
-    </w:p>
-    <w:p>
-      <w:pPr>
-        <w:pStyle w:val="Nidungvnbn"/>
-      </w:pPr>
-    </w:p>
-    <w:p>
-      <w:pPr>
-        <w:pStyle w:val="Nidungvnbn"/>
-      </w:pPr>
-    </w:p>
-    <w:p>
-      <w:pPr>
-        <w:pStyle w:val="Nidungvnbn"/>
+        <w:ind w:firstLine="0"/>
+      </w:pPr>
+    </w:p>
+    <w:p>
+      <w:pPr>
+        <w:pStyle w:val="Nidungvnbn"/>
+        <w:ind w:firstLine="0"/>
       </w:pPr>
     </w:p>
     <w:p>
@@ -17098,9 +17133,9 @@
           <w:noProof/>
         </w:rPr>
         <w:drawing>
-          <wp:inline distT="0" distB="0" distL="0" distR="0" wp14:anchorId="707042C3" wp14:editId="3C3C1BFF">
-            <wp:extent cx="5791835" cy="4273550"/>
-            <wp:effectExtent l="0" t="0" r="0" b="0"/>
+          <wp:inline distT="0" distB="0" distL="0" distR="0" wp14:anchorId="707042C3" wp14:editId="66693C25">
+            <wp:extent cx="5591175" cy="4125491"/>
+            <wp:effectExtent l="0" t="0" r="0" b="8890"/>
             <wp:docPr id="1400781178" name="Picture 1"/>
             <wp:cNvGraphicFramePr>
               <a:graphicFrameLocks xmlns:a="http://schemas.openxmlformats.org/drawingml/2006/main" noChangeAspect="1"/>
@@ -17121,7 +17156,7 @@
                   <pic:spPr>
                     <a:xfrm>
                       <a:off x="0" y="0"/>
-                      <a:ext cx="5791835" cy="4273550"/>
+                      <a:ext cx="5594188" cy="4127714"/>
                     </a:xfrm>
                     <a:prstGeom prst="rect">
                       <a:avLst/>
@@ -17136,6 +17171,16 @@
     </w:p>
     <w:p>
       <w:pPr>
+        <w:pStyle w:val="Nidungvnbn"/>
+        <w:ind w:firstLine="0"/>
+        <w:jc w:val="center"/>
+      </w:pPr>
+      <w:r>
+        <w:t>Figure 3.3.1 Functional requirements</w:t>
+      </w:r>
+    </w:p>
+    <w:p>
+      <w:pPr>
         <w:pStyle w:val="Tiumccp1"/>
       </w:pPr>
     </w:p>
@@ -17159,9 +17204,9 @@
           <w:noProof/>
         </w:rPr>
         <w:drawing>
-          <wp:inline distT="0" distB="0" distL="0" distR="0" wp14:anchorId="56E85EA2" wp14:editId="2F2032D9">
-            <wp:extent cx="5791835" cy="2034540"/>
-            <wp:effectExtent l="0" t="0" r="0" b="3810"/>
+          <wp:inline distT="0" distB="0" distL="0" distR="0" wp14:anchorId="56E85EA2" wp14:editId="222B1FE5">
+            <wp:extent cx="5619750" cy="1974091"/>
+            <wp:effectExtent l="0" t="0" r="0" b="7620"/>
             <wp:docPr id="782320567" name="Picture 1"/>
             <wp:cNvGraphicFramePr>
               <a:graphicFrameLocks xmlns:a="http://schemas.openxmlformats.org/drawingml/2006/main" noChangeAspect="1"/>
@@ -17182,7 +17227,7 @@
                   <pic:spPr>
                     <a:xfrm>
                       <a:off x="0" y="0"/>
-                      <a:ext cx="5791835" cy="2034540"/>
+                      <a:ext cx="5632336" cy="1978512"/>
                     </a:xfrm>
                     <a:prstGeom prst="rect">
                       <a:avLst/>
@@ -17197,8 +17242,13 @@
     </w:p>
     <w:p>
       <w:pPr>
-        <w:pStyle w:val="Tiumccp1"/>
-      </w:pPr>
+        <w:pStyle w:val="Nidungvnbn"/>
+        <w:ind w:firstLine="0"/>
+        <w:jc w:val="center"/>
+      </w:pPr>
+      <w:r>
+        <w:t>Figure 3.3.2 Non-functional requirements</w:t>
+      </w:r>
     </w:p>
     <w:p>
       <w:pPr>
@@ -17657,6 +17707,7 @@
       <w:r>
         <w:rPr>
           <w:rStyle w:val="mpunct"/>
+          <w:noProof/>
         </w:rPr>
         <w:drawing>
           <wp:inline distT="0" distB="0" distL="0" distR="0" wp14:anchorId="41D15DB0" wp14:editId="395539E4">
@@ -17861,35 +17912,30 @@
         <w:rPr>
           <w:rStyle w:val="mpunct"/>
         </w:rPr>
-        <w:t xml:space="preserve"> D</w:t>
-      </w:r>
-      <w:r>
+        <w:t xml:space="preserve"> Double click into specific order to view that order details.</w:t>
+      </w:r>
+    </w:p>
+    <w:p>
+      <w:pPr>
+        <w:pStyle w:val="Nidungvnbn"/>
+        <w:jc w:val="left"/>
         <w:rPr>
           <w:rStyle w:val="mpunct"/>
         </w:rPr>
-        <w:t>ouble click into specific order to view that order details.</w:t>
-      </w:r>
-    </w:p>
-    <w:p>
-      <w:pPr>
-        <w:pStyle w:val="Nidungvnbn"/>
-        <w:jc w:val="left"/>
+      </w:pPr>
+    </w:p>
+    <w:p>
+      <w:pPr>
+        <w:pStyle w:val="Nidungvnbn"/>
+        <w:jc w:val="center"/>
         <w:rPr>
           <w:rStyle w:val="mpunct"/>
         </w:rPr>
       </w:pPr>
-    </w:p>
-    <w:p>
-      <w:pPr>
-        <w:pStyle w:val="Nidungvnbn"/>
-        <w:jc w:val="center"/>
+      <w:r>
         <w:rPr>
           <w:rStyle w:val="mpunct"/>
-        </w:rPr>
-      </w:pPr>
-      <w:r>
-        <w:rPr>
-          <w:rStyle w:val="mpunct"/>
+          <w:noProof/>
         </w:rPr>
         <w:drawing>
           <wp:inline distT="0" distB="0" distL="0" distR="0" wp14:anchorId="5ADD68F7" wp14:editId="2A079A44">
@@ -18078,6 +18124,7 @@
       <w:r>
         <w:rPr>
           <w:rStyle w:val="mpunct"/>
+          <w:noProof/>
         </w:rPr>
         <w:drawing>
           <wp:inline distT="0" distB="0" distL="0" distR="0" wp14:anchorId="7A3CAA05" wp14:editId="197C7E52">
@@ -18251,6 +18298,7 @@
       <w:r>
         <w:rPr>
           <w:rStyle w:val="mpunct"/>
+          <w:noProof/>
         </w:rPr>
         <w:drawing>
           <wp:inline distT="0" distB="0" distL="0" distR="0" wp14:anchorId="0AD0E0A3" wp14:editId="28ABEA18">
@@ -18444,6 +18492,7 @@
       <w:r>
         <w:rPr>
           <w:rStyle w:val="mpunct"/>
+          <w:noProof/>
         </w:rPr>
         <w:drawing>
           <wp:inline distT="0" distB="0" distL="0" distR="0" wp14:anchorId="0CBB89F2" wp14:editId="2BDE9CC7">
@@ -18525,6 +18574,7 @@
       <w:r>
         <w:rPr>
           <w:rStyle w:val="mpunct"/>
+          <w:noProof/>
         </w:rPr>
         <w:drawing>
           <wp:inline distT="0" distB="0" distL="0" distR="0" wp14:anchorId="591124F3" wp14:editId="4CBA55B6">
@@ -18634,6 +18684,7 @@
       <w:r>
         <w:rPr>
           <w:rStyle w:val="mpunct"/>
+          <w:noProof/>
         </w:rPr>
         <w:drawing>
           <wp:inline distT="0" distB="0" distL="0" distR="0" wp14:anchorId="55AAF2D1" wp14:editId="756E918B">
@@ -18845,6 +18896,9 @@
         <w:jc w:val="center"/>
       </w:pPr>
       <w:r>
+        <w:rPr>
+          <w:noProof/>
+        </w:rPr>
         <w:drawing>
           <wp:inline distT="0" distB="0" distL="0" distR="0" wp14:anchorId="408D1637" wp14:editId="3ACF6A5D">
             <wp:extent cx="5123095" cy="4765866"/>
@@ -18947,10 +19001,21 @@
         <w:jc w:val="center"/>
       </w:pPr>
       <w:r>
+        <w:rPr>
+          <w:noProof/>
+        </w:rPr>
         <w:drawing>
-          <wp:inline distT="0" distB="0" distL="0" distR="0" wp14:anchorId="2068EADC" wp14:editId="2024901A">
+          <wp:anchor distT="0" distB="0" distL="114300" distR="114300" simplePos="0" relativeHeight="251658240" behindDoc="0" locked="0" layoutInCell="1" allowOverlap="1" wp14:anchorId="2068EADC" wp14:editId="2D9EDF3E">
+            <wp:simplePos x="0" y="0"/>
+            <wp:positionH relativeFrom="column">
+              <wp:posOffset>511175</wp:posOffset>
+            </wp:positionH>
+            <wp:positionV relativeFrom="paragraph">
+              <wp:posOffset>55880</wp:posOffset>
+            </wp:positionV>
             <wp:extent cx="5648534" cy="3536759"/>
             <wp:effectExtent l="57150" t="57150" r="47625" b="64135"/>
+            <wp:wrapNone/>
             <wp:docPr id="742192012" name="Picture 1"/>
             <wp:cNvGraphicFramePr>
               <a:graphicFrameLocks xmlns:a="http://schemas.openxmlformats.org/drawingml/2006/main" noChangeAspect="1"/>
@@ -18963,7 +19028,13 @@
                     <pic:cNvPicPr/>
                   </pic:nvPicPr>
                   <pic:blipFill>
-                    <a:blip r:embed="rId28"/>
+                    <a:blip r:embed="rId28">
+                      <a:extLst>
+                        <a:ext uri="{28A0092B-C50C-407E-A947-70E740481C1C}">
+                          <a14:useLocalDpi xmlns:a14="http://schemas.microsoft.com/office/drawing/2010/main" val="0"/>
+                        </a:ext>
+                      </a:extLst>
+                    </a:blip>
                     <a:stretch>
                       <a:fillRect/>
                     </a:stretch>
@@ -18971,7 +19042,195 @@
                   <pic:spPr>
                     <a:xfrm>
                       <a:off x="0" y="0"/>
-                      <a:ext cx="5652107" cy="3538996"/>
+                      <a:ext cx="5648534" cy="3536759"/>
+                    </a:xfrm>
+                    <a:prstGeom prst="rect">
+                      <a:avLst/>
+                    </a:prstGeom>
+                    <a:effectLst>
+                      <a:glow rad="50800">
+                        <a:schemeClr val="bg1">
+                          <a:lumMod val="50000"/>
+                          <a:alpha val="40000"/>
+                        </a:schemeClr>
+                      </a:glow>
+                    </a:effectLst>
+                  </pic:spPr>
+                </pic:pic>
+              </a:graphicData>
+            </a:graphic>
+          </wp:anchor>
+        </w:drawing>
+      </w:r>
+    </w:p>
+    <w:p>
+      <w:pPr>
+        <w:pStyle w:val="Nidungvnbn"/>
+        <w:jc w:val="center"/>
+      </w:pPr>
+      <w:r>
+        <w:t>Figure 5.1.10 Delivery Note form</w:t>
+      </w:r>
+    </w:p>
+    <w:p>
+      <w:pPr>
+        <w:pStyle w:val="Nidungvnbn"/>
+      </w:pPr>
+    </w:p>
+    <w:p>
+      <w:pPr>
+        <w:pStyle w:val="Nidungvnbn"/>
+      </w:pPr>
+    </w:p>
+    <w:p>
+      <w:pPr>
+        <w:pStyle w:val="Nidungvnbn"/>
+      </w:pPr>
+    </w:p>
+    <w:p>
+      <w:pPr>
+        <w:pStyle w:val="Nidungvnbn"/>
+      </w:pPr>
+    </w:p>
+    <w:p>
+      <w:pPr>
+        <w:pStyle w:val="Nidungvnbn"/>
+      </w:pPr>
+    </w:p>
+    <w:p>
+      <w:pPr>
+        <w:pStyle w:val="Nidungvnbn"/>
+      </w:pPr>
+    </w:p>
+    <w:p>
+      <w:pPr>
+        <w:pStyle w:val="Nidungvnbn"/>
+      </w:pPr>
+    </w:p>
+    <w:p>
+      <w:pPr>
+        <w:pStyle w:val="Nidungvnbn"/>
+      </w:pPr>
+    </w:p>
+    <w:p>
+      <w:pPr>
+        <w:pStyle w:val="Nidungvnbn"/>
+      </w:pPr>
+    </w:p>
+    <w:p>
+      <w:pPr>
+        <w:pStyle w:val="Nidungvnbn"/>
+      </w:pPr>
+    </w:p>
+    <w:p>
+      <w:pPr>
+        <w:pStyle w:val="Nidungvnbn"/>
+      </w:pPr>
+    </w:p>
+    <w:p>
+      <w:pPr>
+        <w:pStyle w:val="Nidungvnbn"/>
+        <w:jc w:val="center"/>
+      </w:pPr>
+      <w:r>
+        <w:t>Figure 5.1.10 Delivery Note form</w:t>
+      </w:r>
+    </w:p>
+    <w:p>
+      <w:pPr>
+        <w:pStyle w:val="Nidungvnbn"/>
+      </w:pPr>
+    </w:p>
+    <w:p>
+      <w:pPr>
+        <w:pStyle w:val="Nidungvnbn"/>
+      </w:pPr>
+    </w:p>
+    <w:p>
+      <w:pPr>
+        <w:pStyle w:val="Nidungvnbn"/>
+      </w:pPr>
+    </w:p>
+    <w:p>
+      <w:pPr>
+        <w:pStyle w:val="Nidungvnbn"/>
+      </w:pPr>
+    </w:p>
+    <w:p>
+      <w:pPr>
+        <w:pStyle w:val="Nidungvnbn"/>
+      </w:pPr>
+    </w:p>
+    <w:p>
+      <w:pPr>
+        <w:pStyle w:val="Nidungvnbn"/>
+      </w:pPr>
+    </w:p>
+    <w:p>
+      <w:pPr>
+        <w:pStyle w:val="Nidungvnbn"/>
+      </w:pPr>
+    </w:p>
+    <w:p>
+      <w:pPr>
+        <w:pStyle w:val="Nidungvnbn"/>
+      </w:pPr>
+    </w:p>
+    <w:p>
+      <w:pPr>
+        <w:pStyle w:val="Nidungvnbn"/>
+      </w:pPr>
+    </w:p>
+    <w:p>
+      <w:pPr>
+        <w:pStyle w:val="Nidungvnbn"/>
+      </w:pPr>
+    </w:p>
+    <w:p>
+      <w:pPr>
+        <w:pStyle w:val="Nidungvnbn"/>
+      </w:pPr>
+    </w:p>
+    <w:p>
+      <w:pPr>
+        <w:pStyle w:val="Nidungvnbn"/>
+      </w:pPr>
+      <w:r>
+        <w:lastRenderedPageBreak/>
+        <w:t>- Delivery details form:</w:t>
+      </w:r>
+    </w:p>
+    <w:p>
+      <w:pPr>
+        <w:pStyle w:val="Nidungvnbn"/>
+        <w:jc w:val="center"/>
+      </w:pPr>
+      <w:r>
+        <w:drawing>
+          <wp:inline distT="0" distB="0" distL="0" distR="0" wp14:anchorId="5D83F0C4" wp14:editId="67D89106">
+            <wp:extent cx="5438389" cy="5305425"/>
+            <wp:effectExtent l="57150" t="57150" r="48260" b="47625"/>
+            <wp:docPr id="1010082945" name="Picture 1"/>
+            <wp:cNvGraphicFramePr>
+              <a:graphicFrameLocks xmlns:a="http://schemas.openxmlformats.org/drawingml/2006/main" noChangeAspect="1"/>
+            </wp:cNvGraphicFramePr>
+            <a:graphic xmlns:a="http://schemas.openxmlformats.org/drawingml/2006/main">
+              <a:graphicData uri="http://schemas.openxmlformats.org/drawingml/2006/picture">
+                <pic:pic xmlns:pic="http://schemas.openxmlformats.org/drawingml/2006/picture">
+                  <pic:nvPicPr>
+                    <pic:cNvPr id="1010082945" name=""/>
+                    <pic:cNvPicPr/>
+                  </pic:nvPicPr>
+                  <pic:blipFill>
+                    <a:blip r:embed="rId29"/>
+                    <a:stretch>
+                      <a:fillRect/>
+                    </a:stretch>
+                  </pic:blipFill>
+                  <pic:spPr>
+                    <a:xfrm>
+                      <a:off x="0" y="0"/>
+                      <a:ext cx="5443837" cy="5310740"/>
                     </a:xfrm>
                     <a:prstGeom prst="rect">
                       <a:avLst/>
@@ -18995,43 +19254,22 @@
     <w:p>
       <w:pPr>
         <w:pStyle w:val="Nidungvnbn"/>
+      </w:pPr>
+    </w:p>
+    <w:p>
+      <w:pPr>
+        <w:pStyle w:val="Nidungvnbn"/>
         <w:jc w:val="center"/>
       </w:pPr>
       <w:r>
-        <w:t>Figure 5.1.10 Delivery Note form</w:t>
-      </w:r>
-    </w:p>
-    <w:p>
-      <w:pPr>
-        <w:pStyle w:val="Nidungvnbn"/>
-      </w:pPr>
-    </w:p>
-    <w:p>
-      <w:pPr>
-        <w:pStyle w:val="Nidungvnbn"/>
-      </w:pPr>
-      <w:r>
-        <w:t>- Delivery details form:</w:t>
-      </w:r>
-    </w:p>
-    <w:p>
-      <w:pPr>
-        <w:pStyle w:val="Nidungvnbn"/>
-      </w:pPr>
-    </w:p>
-    <w:p>
-      <w:pPr>
-        <w:pStyle w:val="Nidungvnbn"/>
-      </w:pPr>
+        <w:t>Figure 5.1.11 Delivery Details form</w:t>
+      </w:r>
     </w:p>
     <w:p>
       <w:pPr>
         <w:pStyle w:val="Nidungvnbn"/>
         <w:jc w:val="center"/>
       </w:pPr>
-      <w:r>
-        <w:t>Figure 5.1.11 Delivery Details form</w:t>
-      </w:r>
     </w:p>
     <w:p>
       <w:pPr>
@@ -19054,19 +19292,7 @@
     <w:p>
       <w:pPr>
         <w:pStyle w:val="Nidungvnbn"/>
-        <w:jc w:val="center"/>
-      </w:pPr>
-    </w:p>
-    <w:p>
-      <w:pPr>
-        <w:pStyle w:val="Nidungvnbn"/>
-        <w:jc w:val="center"/>
-      </w:pPr>
-    </w:p>
-    <w:p>
-      <w:pPr>
-        <w:pStyle w:val="Nidungvnbn"/>
-        <w:jc w:val="center"/>
+        <w:ind w:firstLine="0"/>
       </w:pPr>
     </w:p>
     <w:p>
@@ -19092,6 +19318,9 @@
         <w:jc w:val="center"/>
       </w:pPr>
       <w:r>
+        <w:rPr>
+          <w:noProof/>
+        </w:rPr>
         <w:drawing>
           <wp:inline distT="0" distB="0" distL="0" distR="0" wp14:anchorId="712F6F9F" wp14:editId="6EEBDF27">
             <wp:extent cx="5329306" cy="3336878"/>
@@ -19108,7 +19337,7 @@
                     <pic:cNvPicPr/>
                   </pic:nvPicPr>
                   <pic:blipFill>
-                    <a:blip r:embed="rId29"/>
+                    <a:blip r:embed="rId30"/>
                     <a:stretch>
                       <a:fillRect/>
                     </a:stretch>
@@ -19238,6 +19467,7 @@
       <w:r>
         <w:rPr>
           <w:rStyle w:val="mpunct"/>
+          <w:noProof/>
         </w:rPr>
         <w:drawing>
           <wp:inline distT="0" distB="0" distL="0" distR="0" wp14:anchorId="74B7CEBB" wp14:editId="09332CE1">
@@ -19255,7 +19485,7 @@
                     <pic:cNvPicPr/>
                   </pic:nvPicPr>
                   <pic:blipFill>
-                    <a:blip r:embed="rId30"/>
+                    <a:blip r:embed="rId31"/>
                     <a:stretch>
                       <a:fillRect/>
                     </a:stretch>
@@ -19306,39 +19536,96 @@
       <w:pPr>
         <w:pStyle w:val="Nidungvnbn"/>
         <w:ind w:firstLine="0"/>
+      </w:pPr>
+      <w:r>
+        <w:tab/>
+      </w:r>
+    </w:p>
+    <w:p>
+      <w:pPr>
+        <w:pStyle w:val="Nidungvnbn"/>
+        <w:ind w:firstLine="0"/>
+      </w:pPr>
+      <w:r>
+        <w:tab/>
+        <w:t>- Admin form:</w:t>
+      </w:r>
+    </w:p>
+    <w:p>
+      <w:pPr>
+        <w:pStyle w:val="Nidungvnbn"/>
+        <w:ind w:firstLine="0"/>
+      </w:pPr>
+      <w:r>
+        <w:tab/>
+      </w:r>
+    </w:p>
+    <w:p>
+      <w:pPr>
+        <w:pStyle w:val="Nidungvnbn"/>
+      </w:pPr>
+    </w:p>
+    <w:p>
+      <w:pPr>
+        <w:pStyle w:val="Nidungvnbn"/>
+      </w:pPr>
+    </w:p>
+    <w:p>
+      <w:pPr>
+        <w:pStyle w:val="Nidungvnbn"/>
+      </w:pPr>
+    </w:p>
+    <w:p>
+      <w:pPr>
+        <w:pStyle w:val="Nidungvnbn"/>
+      </w:pPr>
+    </w:p>
+    <w:p>
+      <w:pPr>
+        <w:pStyle w:val="Nidungvnbn"/>
+      </w:pPr>
+    </w:p>
+    <w:p>
+      <w:pPr>
+        <w:pStyle w:val="Nidungvnbn"/>
+      </w:pPr>
+    </w:p>
+    <w:p>
+      <w:pPr>
+        <w:pStyle w:val="Nidungvnbn"/>
+      </w:pPr>
+    </w:p>
+    <w:p>
+      <w:pPr>
+        <w:pStyle w:val="Nidungvnbn"/>
+      </w:pPr>
+    </w:p>
+    <w:p>
+      <w:pPr>
+        <w:pStyle w:val="Nidungvnbn"/>
+      </w:pPr>
+    </w:p>
+    <w:p>
+      <w:pPr>
+        <w:pStyle w:val="Tiumccp1"/>
+      </w:pPr>
+      <w:bookmarkStart w:id="33" w:name="_Toc134304424"/>
+      <w:r>
+        <w:lastRenderedPageBreak/>
+        <w:t>5.2 Static model – class diagrams</w:t>
+      </w:r>
+      <w:bookmarkEnd w:id="33"/>
+    </w:p>
+    <w:p>
+      <w:pPr>
+        <w:pStyle w:val="Nidungvnbn"/>
+        <w:ind w:firstLine="0"/>
         <w:jc w:val="center"/>
       </w:pPr>
-    </w:p>
-    <w:p>
-      <w:pPr>
-        <w:pStyle w:val="Nidungvnbn"/>
-      </w:pPr>
-    </w:p>
-    <w:p>
-      <w:pPr>
-        <w:pStyle w:val="Nidungvnbn"/>
-      </w:pPr>
-    </w:p>
-    <w:p>
-      <w:pPr>
-        <w:pStyle w:val="Tiumccp1"/>
-      </w:pPr>
-      <w:bookmarkStart w:id="33" w:name="_Toc134304424"/>
-      <w:r>
-        <w:t>5.2 Static model – class diagrams</w:t>
-      </w:r>
-      <w:bookmarkEnd w:id="33"/>
-    </w:p>
-    <w:p>
-      <w:pPr>
-        <w:pStyle w:val="Nidungvnbn"/>
-        <w:ind w:firstLine="0"/>
-      </w:pPr>
       <w:r>
         <w:rPr>
           <w:noProof/>
         </w:rPr>
-        <w:lastRenderedPageBreak/>
         <w:drawing>
           <wp:inline distT="0" distB="0" distL="0" distR="0" wp14:anchorId="0138AAA3" wp14:editId="56DAFF76">
             <wp:extent cx="5791835" cy="3900805"/>
@@ -19355,7 +19642,7 @@
                     <pic:cNvPicPr/>
                   </pic:nvPicPr>
                   <pic:blipFill>
-                    <a:blip r:embed="rId31"/>
+                    <a:blip r:embed="rId32"/>
                     <a:stretch>
                       <a:fillRect/>
                     </a:stretch>
@@ -19380,7 +19667,11 @@
       <w:pPr>
         <w:pStyle w:val="Nidungvnbn"/>
         <w:ind w:firstLine="0"/>
-      </w:pPr>
+        <w:jc w:val="center"/>
+      </w:pPr>
+      <w:r>
+        <w:t>Figure 5.2.1 Class diagram</w:t>
+      </w:r>
     </w:p>
     <w:p>
       <w:pPr>
@@ -19454,6 +19745,7 @@
       </w:pPr>
       <w:bookmarkStart w:id="34" w:name="_Toc134304425"/>
       <w:r>
+        <w:lastRenderedPageBreak/>
         <w:t>5.3 Dynamic model – sequence diagrams</w:t>
       </w:r>
       <w:bookmarkEnd w:id="34"/>
@@ -19470,7 +19762,6 @@
         <w:rPr>
           <w:lang w:val="vi-VN"/>
         </w:rPr>
-        <w:lastRenderedPageBreak/>
         <w:t>Sequence diagram for use case Login:</w:t>
       </w:r>
     </w:p>
@@ -19478,14 +19769,15 @@
       <w:pPr>
         <w:pStyle w:val="Nidungvnbn"/>
         <w:ind w:left="1440" w:firstLine="0"/>
+        <w:jc w:val="center"/>
       </w:pPr>
       <w:r>
         <w:rPr>
           <w:noProof/>
         </w:rPr>
         <w:drawing>
-          <wp:inline distT="0" distB="0" distL="0" distR="0" wp14:anchorId="5C2F85AD" wp14:editId="7968E2C6">
-            <wp:extent cx="4686300" cy="3188704"/>
+          <wp:inline distT="0" distB="0" distL="0" distR="0" wp14:anchorId="5C2F85AD" wp14:editId="5DD3FD8B">
+            <wp:extent cx="4633496" cy="3152775"/>
             <wp:effectExtent l="0" t="0" r="0" b="0"/>
             <wp:docPr id="965911691" name="Picture 1"/>
             <wp:cNvGraphicFramePr>
@@ -19499,7 +19791,7 @@
                     <pic:cNvPicPr/>
                   </pic:nvPicPr>
                   <pic:blipFill>
-                    <a:blip r:embed="rId32"/>
+                    <a:blip r:embed="rId33"/>
                     <a:stretch>
                       <a:fillRect/>
                     </a:stretch>
@@ -19507,7 +19799,7 @@
                   <pic:spPr>
                     <a:xfrm>
                       <a:off x="0" y="0"/>
-                      <a:ext cx="4692688" cy="3193051"/>
+                      <a:ext cx="4662705" cy="3172650"/>
                     </a:xfrm>
                     <a:prstGeom prst="rect">
                       <a:avLst/>
@@ -19524,6 +19816,17 @@
       <w:pPr>
         <w:pStyle w:val="Nidungvnbn"/>
         <w:ind w:left="1440" w:firstLine="0"/>
+        <w:jc w:val="center"/>
+      </w:pPr>
+      <w:r>
+        <w:t>Figure 5.3.1 Sequence diagram for use case Login</w:t>
+      </w:r>
+    </w:p>
+    <w:p>
+      <w:pPr>
+        <w:pStyle w:val="Nidungvnbn"/>
+        <w:ind w:left="1440" w:firstLine="0"/>
+        <w:jc w:val="center"/>
       </w:pPr>
     </w:p>
     <w:p>
@@ -19552,13 +19855,20 @@
         </w:rPr>
         <w:t>:</w:t>
       </w:r>
+    </w:p>
+    <w:p>
+      <w:pPr>
+        <w:pStyle w:val="Nidungvnbn"/>
+        <w:ind w:left="1350" w:firstLine="0"/>
+        <w:jc w:val="center"/>
+      </w:pPr>
       <w:r>
         <w:rPr>
           <w:noProof/>
         </w:rPr>
         <w:drawing>
-          <wp:inline distT="0" distB="0" distL="0" distR="0" wp14:anchorId="339FB5B1" wp14:editId="046762DE">
-            <wp:extent cx="5339718" cy="3238500"/>
+          <wp:inline distT="0" distB="0" distL="0" distR="0" wp14:anchorId="339FB5B1" wp14:editId="1175D14A">
+            <wp:extent cx="4349115" cy="2637706"/>
             <wp:effectExtent l="0" t="0" r="0" b="0"/>
             <wp:docPr id="929114880" name="Picture 1"/>
             <wp:cNvGraphicFramePr>
@@ -19572,7 +19882,7 @@
                     <pic:cNvPicPr/>
                   </pic:nvPicPr>
                   <pic:blipFill>
-                    <a:blip r:embed="rId33"/>
+                    <a:blip r:embed="rId34"/>
                     <a:stretch>
                       <a:fillRect/>
                     </a:stretch>
@@ -19580,7 +19890,7 @@
                   <pic:spPr>
                     <a:xfrm>
                       <a:off x="0" y="0"/>
-                      <a:ext cx="5353044" cy="3246582"/>
+                      <a:ext cx="4365440" cy="2647607"/>
                     </a:xfrm>
                     <a:prstGeom prst="rect">
                       <a:avLst/>
@@ -19596,6 +19906,16 @@
     <w:p>
       <w:pPr>
         <w:pStyle w:val="Nidungvnbn"/>
+        <w:ind w:left="1440" w:firstLine="0"/>
+        <w:jc w:val="center"/>
+      </w:pPr>
+      <w:r>
+        <w:t>Figure 5.3.2 Sequence diagram for use case Create Goods Received Note</w:t>
+      </w:r>
+    </w:p>
+    <w:p>
+      <w:pPr>
+        <w:pStyle w:val="Nidungvnbn"/>
         <w:numPr>
           <w:ilvl w:val="0"/>
           <w:numId w:val="32"/>
@@ -19605,6 +19925,7 @@
         <w:rPr>
           <w:lang w:val="vi-VN"/>
         </w:rPr>
+        <w:lastRenderedPageBreak/>
         <w:t xml:space="preserve">Sequence diagram for use case </w:t>
       </w:r>
       <w:r>
@@ -19624,16 +19945,16 @@
       <w:pPr>
         <w:pStyle w:val="Nidungvnbn"/>
         <w:ind w:left="1440" w:firstLine="0"/>
+        <w:jc w:val="center"/>
       </w:pPr>
       <w:r>
         <w:rPr>
           <w:noProof/>
         </w:rPr>
-        <w:lastRenderedPageBreak/>
         <w:drawing>
-          <wp:inline distT="0" distB="0" distL="0" distR="0" wp14:anchorId="4671E8D8" wp14:editId="6A6CB91A">
-            <wp:extent cx="5029835" cy="3152952"/>
-            <wp:effectExtent l="0" t="0" r="0" b="9525"/>
+          <wp:inline distT="0" distB="0" distL="0" distR="0" wp14:anchorId="4671E8D8" wp14:editId="7E626DB1">
+            <wp:extent cx="3934178" cy="2466139"/>
+            <wp:effectExtent l="0" t="0" r="0" b="0"/>
             <wp:docPr id="511012290" name="Picture 1"/>
             <wp:cNvGraphicFramePr>
               <a:graphicFrameLocks xmlns:a="http://schemas.openxmlformats.org/drawingml/2006/main" noChangeAspect="1"/>
@@ -19646,7 +19967,7 @@
                     <pic:cNvPicPr/>
                   </pic:nvPicPr>
                   <pic:blipFill>
-                    <a:blip r:embed="rId34"/>
+                    <a:blip r:embed="rId35"/>
                     <a:stretch>
                       <a:fillRect/>
                     </a:stretch>
@@ -19654,7 +19975,7 @@
                   <pic:spPr>
                     <a:xfrm>
                       <a:off x="0" y="0"/>
-                      <a:ext cx="5035341" cy="3156403"/>
+                      <a:ext cx="3942226" cy="2471184"/>
                     </a:xfrm>
                     <a:prstGeom prst="rect">
                       <a:avLst/>
@@ -19671,6 +19992,16 @@
       <w:pPr>
         <w:pStyle w:val="Nidungvnbn"/>
         <w:ind w:left="1440" w:firstLine="0"/>
+        <w:jc w:val="center"/>
+      </w:pPr>
+      <w:r>
+        <w:t>Figure 5.3.3 Sequence diagram for use case Create Goods Delivery Note</w:t>
+      </w:r>
+    </w:p>
+    <w:p>
+      <w:pPr>
+        <w:pStyle w:val="Nidungvnbn"/>
+        <w:ind w:left="1440" w:firstLine="0"/>
       </w:pPr>
     </w:p>
     <w:p>
@@ -19704,15 +20035,16 @@
       <w:pPr>
         <w:pStyle w:val="Nidungvnbn"/>
         <w:ind w:left="1440" w:firstLine="0"/>
+        <w:jc w:val="center"/>
       </w:pPr>
       <w:r>
         <w:rPr>
           <w:noProof/>
         </w:rPr>
         <w:drawing>
-          <wp:inline distT="0" distB="0" distL="0" distR="0" wp14:anchorId="5E48CBA0" wp14:editId="5B27ABFB">
-            <wp:extent cx="4314538" cy="3571875"/>
-            <wp:effectExtent l="0" t="0" r="0" b="0"/>
+          <wp:inline distT="0" distB="0" distL="0" distR="0" wp14:anchorId="5E48CBA0" wp14:editId="35235BAF">
+            <wp:extent cx="4452604" cy="3686175"/>
+            <wp:effectExtent l="0" t="0" r="5715" b="0"/>
             <wp:docPr id="1330656627" name="Picture 1"/>
             <wp:cNvGraphicFramePr>
               <a:graphicFrameLocks xmlns:a="http://schemas.openxmlformats.org/drawingml/2006/main" noChangeAspect="1"/>
@@ -19725,7 +20057,7 @@
                     <pic:cNvPicPr/>
                   </pic:nvPicPr>
                   <pic:blipFill>
-                    <a:blip r:embed="rId35"/>
+                    <a:blip r:embed="rId36"/>
                     <a:stretch>
                       <a:fillRect/>
                     </a:stretch>
@@ -19733,7 +20065,7 @@
                   <pic:spPr>
                     <a:xfrm>
                       <a:off x="0" y="0"/>
-                      <a:ext cx="4323359" cy="3579177"/>
+                      <a:ext cx="4475764" cy="3705349"/>
                     </a:xfrm>
                     <a:prstGeom prst="rect">
                       <a:avLst/>
@@ -19749,6 +20081,16 @@
     <w:p>
       <w:pPr>
         <w:pStyle w:val="Nidungvnbn"/>
+        <w:ind w:left="1440" w:firstLine="0"/>
+        <w:jc w:val="center"/>
+      </w:pPr>
+      <w:r>
+        <w:t>Figure 5.3.4 Sequence diagram for use case Manage product</w:t>
+      </w:r>
+    </w:p>
+    <w:p>
+      <w:pPr>
+        <w:pStyle w:val="Nidungvnbn"/>
         <w:numPr>
           <w:ilvl w:val="0"/>
           <w:numId w:val="32"/>
@@ -19758,6 +20100,7 @@
         <w:rPr>
           <w:lang w:val="vi-VN"/>
         </w:rPr>
+        <w:lastRenderedPageBreak/>
         <w:t xml:space="preserve">Sequence diagram for use case </w:t>
       </w:r>
       <w:r>
@@ -19777,16 +20120,16 @@
       <w:pPr>
         <w:pStyle w:val="Nidungvnbn"/>
         <w:ind w:left="1440" w:firstLine="0"/>
+        <w:jc w:val="center"/>
       </w:pPr>
       <w:r>
         <w:rPr>
           <w:noProof/>
         </w:rPr>
-        <w:lastRenderedPageBreak/>
         <w:drawing>
-          <wp:inline distT="0" distB="0" distL="0" distR="0" wp14:anchorId="24CF7286" wp14:editId="62DDE282">
-            <wp:extent cx="4200525" cy="3419459"/>
-            <wp:effectExtent l="0" t="0" r="0" b="0"/>
+          <wp:inline distT="0" distB="0" distL="0" distR="0" wp14:anchorId="24CF7286" wp14:editId="5B1CCA5A">
+            <wp:extent cx="5382314" cy="4381500"/>
+            <wp:effectExtent l="0" t="0" r="8890" b="0"/>
             <wp:docPr id="564175851" name="Picture 1"/>
             <wp:cNvGraphicFramePr>
               <a:graphicFrameLocks xmlns:a="http://schemas.openxmlformats.org/drawingml/2006/main" noChangeAspect="1"/>
@@ -19799,7 +20142,7 @@
                     <pic:cNvPicPr/>
                   </pic:nvPicPr>
                   <pic:blipFill>
-                    <a:blip r:embed="rId36"/>
+                    <a:blip r:embed="rId37"/>
                     <a:stretch>
                       <a:fillRect/>
                     </a:stretch>
@@ -19807,7 +20150,7 @@
                   <pic:spPr>
                     <a:xfrm>
                       <a:off x="0" y="0"/>
-                      <a:ext cx="4210124" cy="3427273"/>
+                      <a:ext cx="5397941" cy="4394221"/>
                     </a:xfrm>
                     <a:prstGeom prst="rect">
                       <a:avLst/>
@@ -19824,6 +20167,64 @@
       <w:pPr>
         <w:pStyle w:val="Nidungvnbn"/>
         <w:ind w:left="1440" w:firstLine="0"/>
+        <w:jc w:val="center"/>
+      </w:pPr>
+      <w:r>
+        <w:t>Figure 5.3.5 Sequence diagram for use case Place Order</w:t>
+      </w:r>
+    </w:p>
+    <w:p>
+      <w:pPr>
+        <w:pStyle w:val="Nidungvnbn"/>
+        <w:ind w:left="1440" w:firstLine="0"/>
+      </w:pPr>
+    </w:p>
+    <w:p>
+      <w:pPr>
+        <w:pStyle w:val="Nidungvnbn"/>
+        <w:ind w:left="1440" w:firstLine="0"/>
+      </w:pPr>
+    </w:p>
+    <w:p>
+      <w:pPr>
+        <w:pStyle w:val="Nidungvnbn"/>
+        <w:ind w:left="1440" w:firstLine="0"/>
+      </w:pPr>
+    </w:p>
+    <w:p>
+      <w:pPr>
+        <w:pStyle w:val="Nidungvnbn"/>
+        <w:ind w:left="1440" w:firstLine="0"/>
+      </w:pPr>
+    </w:p>
+    <w:p>
+      <w:pPr>
+        <w:pStyle w:val="Nidungvnbn"/>
+        <w:ind w:left="1440" w:firstLine="0"/>
+      </w:pPr>
+    </w:p>
+    <w:p>
+      <w:pPr>
+        <w:pStyle w:val="Nidungvnbn"/>
+        <w:ind w:left="1440" w:firstLine="0"/>
+      </w:pPr>
+    </w:p>
+    <w:p>
+      <w:pPr>
+        <w:pStyle w:val="Nidungvnbn"/>
+        <w:ind w:left="1440" w:firstLine="0"/>
+      </w:pPr>
+    </w:p>
+    <w:p>
+      <w:pPr>
+        <w:pStyle w:val="Nidungvnbn"/>
+        <w:ind w:left="1440" w:firstLine="0"/>
+      </w:pPr>
+    </w:p>
+    <w:p>
+      <w:pPr>
+        <w:pStyle w:val="Nidungvnbn"/>
+        <w:ind w:left="1440" w:firstLine="0"/>
       </w:pPr>
     </w:p>
     <w:p>
@@ -19838,6 +20239,7 @@
         <w:rPr>
           <w:lang w:val="vi-VN"/>
         </w:rPr>
+        <w:lastRenderedPageBreak/>
         <w:t xml:space="preserve">Sequence diagram for use case </w:t>
       </w:r>
       <w:r>
@@ -19863,8 +20265,8 @@
           <w:noProof/>
         </w:rPr>
         <w:drawing>
-          <wp:inline distT="0" distB="0" distL="0" distR="0" wp14:anchorId="0F54CC15" wp14:editId="6C77A0B9">
-            <wp:extent cx="4048125" cy="3317145"/>
+          <wp:inline distT="0" distB="0" distL="0" distR="0" wp14:anchorId="0F54CC15" wp14:editId="0970EFBB">
+            <wp:extent cx="5277282" cy="4324350"/>
             <wp:effectExtent l="0" t="0" r="0" b="0"/>
             <wp:docPr id="654332437" name="Picture 1"/>
             <wp:cNvGraphicFramePr>
@@ -19878,7 +20280,7 @@
                     <pic:cNvPicPr/>
                   </pic:nvPicPr>
                   <pic:blipFill>
-                    <a:blip r:embed="rId37"/>
+                    <a:blip r:embed="rId38"/>
                     <a:stretch>
                       <a:fillRect/>
                     </a:stretch>
@@ -19886,7 +20288,7 @@
                   <pic:spPr>
                     <a:xfrm>
                       <a:off x="0" y="0"/>
-                      <a:ext cx="4055745" cy="3323389"/>
+                      <a:ext cx="5291949" cy="4336369"/>
                     </a:xfrm>
                     <a:prstGeom prst="rect">
                       <a:avLst/>
@@ -19902,6 +20304,23 @@
     <w:p>
       <w:pPr>
         <w:pStyle w:val="Nidungvnbn"/>
+        <w:ind w:left="1440" w:firstLine="0"/>
+        <w:jc w:val="center"/>
+      </w:pPr>
+      <w:r>
+        <w:t>Figure 5.3.6 Sequence diagram for use case Manage Orders</w:t>
+      </w:r>
+    </w:p>
+    <w:p>
+      <w:pPr>
+        <w:pStyle w:val="Nidungvnbn"/>
+        <w:ind w:left="1440" w:firstLine="0"/>
+        <w:jc w:val="center"/>
+      </w:pPr>
+    </w:p>
+    <w:p>
+      <w:pPr>
+        <w:pStyle w:val="Nidungvnbn"/>
         <w:numPr>
           <w:ilvl w:val="0"/>
           <w:numId w:val="32"/>
@@ -19930,16 +20349,16 @@
       <w:pPr>
         <w:pStyle w:val="Nidungvnbn"/>
         <w:ind w:left="1440" w:firstLine="0"/>
+        <w:jc w:val="center"/>
       </w:pPr>
       <w:r>
         <w:rPr>
           <w:noProof/>
         </w:rPr>
-        <w:lastRenderedPageBreak/>
         <w:drawing>
-          <wp:inline distT="0" distB="0" distL="0" distR="0" wp14:anchorId="48EFD397" wp14:editId="13DCCD9E">
-            <wp:extent cx="3028497" cy="1405507"/>
-            <wp:effectExtent l="0" t="0" r="635" b="4445"/>
+          <wp:inline distT="0" distB="0" distL="0" distR="0" wp14:anchorId="48EFD397" wp14:editId="33976456">
+            <wp:extent cx="3867150" cy="1794722"/>
+            <wp:effectExtent l="0" t="0" r="0" b="0"/>
             <wp:docPr id="11898888" name="Picture 1"/>
             <wp:cNvGraphicFramePr>
               <a:graphicFrameLocks xmlns:a="http://schemas.openxmlformats.org/drawingml/2006/main" noChangeAspect="1"/>
@@ -19952,7 +20371,7 @@
                     <pic:cNvPicPr/>
                   </pic:nvPicPr>
                   <pic:blipFill>
-                    <a:blip r:embed="rId38"/>
+                    <a:blip r:embed="rId39"/>
                     <a:stretch>
                       <a:fillRect/>
                     </a:stretch>
@@ -19960,7 +20379,7 @@
                   <pic:spPr>
                     <a:xfrm>
                       <a:off x="0" y="0"/>
-                      <a:ext cx="3036719" cy="1409323"/>
+                      <a:ext cx="3890534" cy="1805574"/>
                     </a:xfrm>
                     <a:prstGeom prst="rect">
                       <a:avLst/>
@@ -19976,6 +20395,16 @@
     <w:p>
       <w:pPr>
         <w:pStyle w:val="Nidungvnbn"/>
+        <w:ind w:left="1440" w:firstLine="0"/>
+        <w:jc w:val="center"/>
+      </w:pPr>
+      <w:r>
+        <w:t>Figure 5.3.7 Sequence diagram for use case View Sale Report</w:t>
+      </w:r>
+    </w:p>
+    <w:p>
+      <w:pPr>
+        <w:pStyle w:val="Nidungvnbn"/>
         <w:numPr>
           <w:ilvl w:val="0"/>
           <w:numId w:val="32"/>
@@ -19985,6 +20414,7 @@
         <w:rPr>
           <w:lang w:val="vi-VN"/>
         </w:rPr>
+        <w:lastRenderedPageBreak/>
         <w:t xml:space="preserve">Sequence diagram for use case </w:t>
       </w:r>
       <w:r>
@@ -20004,15 +20434,16 @@
       <w:pPr>
         <w:pStyle w:val="Nidungvnbn"/>
         <w:ind w:left="1440" w:firstLine="0"/>
+        <w:jc w:val="center"/>
       </w:pPr>
       <w:r>
         <w:rPr>
           <w:noProof/>
         </w:rPr>
         <w:drawing>
-          <wp:inline distT="0" distB="0" distL="0" distR="0" wp14:anchorId="6860E505" wp14:editId="20C1CEF8">
-            <wp:extent cx="3066977" cy="1375618"/>
-            <wp:effectExtent l="0" t="0" r="635" b="0"/>
+          <wp:inline distT="0" distB="0" distL="0" distR="0" wp14:anchorId="6860E505" wp14:editId="3C7B0655">
+            <wp:extent cx="4183540" cy="1876425"/>
+            <wp:effectExtent l="0" t="0" r="7620" b="0"/>
             <wp:docPr id="1003411282" name="Picture 1"/>
             <wp:cNvGraphicFramePr>
               <a:graphicFrameLocks xmlns:a="http://schemas.openxmlformats.org/drawingml/2006/main" noChangeAspect="1"/>
@@ -20025,7 +20456,7 @@
                     <pic:cNvPicPr/>
                   </pic:nvPicPr>
                   <pic:blipFill>
-                    <a:blip r:embed="rId39"/>
+                    <a:blip r:embed="rId40"/>
                     <a:stretch>
                       <a:fillRect/>
                     </a:stretch>
@@ -20033,7 +20464,7 @@
                   <pic:spPr>
                     <a:xfrm>
                       <a:off x="0" y="0"/>
-                      <a:ext cx="3076384" cy="1379837"/>
+                      <a:ext cx="4204349" cy="1885758"/>
                     </a:xfrm>
                     <a:prstGeom prst="rect">
                       <a:avLst/>
@@ -20049,6 +20480,23 @@
     <w:p>
       <w:pPr>
         <w:pStyle w:val="Nidungvnbn"/>
+        <w:ind w:left="1440" w:firstLine="0"/>
+        <w:jc w:val="center"/>
+      </w:pPr>
+      <w:r>
+        <w:t>Figure 5.3.8 Sequence diagram for use case View Stock Report</w:t>
+      </w:r>
+    </w:p>
+    <w:p>
+      <w:pPr>
+        <w:pStyle w:val="Nidungvnbn"/>
+        <w:ind w:left="1440" w:firstLine="0"/>
+        <w:jc w:val="center"/>
+      </w:pPr>
+    </w:p>
+    <w:p>
+      <w:pPr>
+        <w:pStyle w:val="Nidungvnbn"/>
         <w:numPr>
           <w:ilvl w:val="0"/>
           <w:numId w:val="32"/>
@@ -20082,18 +20530,16 @@
     <w:p>
       <w:pPr>
         <w:pStyle w:val="Nidungvnbn"/>
-      </w:pPr>
-      <w:r>
-        <w:t xml:space="preserve">       </w:t>
-      </w:r>
+        <w:jc w:val="center"/>
+      </w:pPr>
       <w:r>
         <w:rPr>
           <w:noProof/>
         </w:rPr>
         <w:drawing>
-          <wp:inline distT="0" distB="0" distL="0" distR="0" wp14:anchorId="755B3667" wp14:editId="6D7FA8FC">
-            <wp:extent cx="4841266" cy="3476625"/>
-            <wp:effectExtent l="0" t="0" r="0" b="0"/>
+          <wp:inline distT="0" distB="0" distL="0" distR="0" wp14:anchorId="755B3667" wp14:editId="182CD66A">
+            <wp:extent cx="5557509" cy="3990975"/>
+            <wp:effectExtent l="0" t="0" r="5715" b="0"/>
             <wp:docPr id="51458673" name="Picture 1"/>
             <wp:cNvGraphicFramePr>
               <a:graphicFrameLocks xmlns:a="http://schemas.openxmlformats.org/drawingml/2006/main" noChangeAspect="1"/>
@@ -20106,7 +20552,7 @@
                     <pic:cNvPicPr/>
                   </pic:nvPicPr>
                   <pic:blipFill>
-                    <a:blip r:embed="rId40"/>
+                    <a:blip r:embed="rId41"/>
                     <a:stretch>
                       <a:fillRect/>
                     </a:stretch>
@@ -20114,7 +20560,7 @@
                   <pic:spPr>
                     <a:xfrm>
                       <a:off x="0" y="0"/>
-                      <a:ext cx="4849513" cy="3482547"/>
+                      <a:ext cx="5573921" cy="4002761"/>
                     </a:xfrm>
                     <a:prstGeom prst="rect">
                       <a:avLst/>
@@ -20129,10 +20575,20 @@
     </w:p>
     <w:p>
       <w:pPr>
+        <w:pStyle w:val="Nidungvnbn"/>
+        <w:jc w:val="center"/>
+      </w:pPr>
+      <w:r>
+        <w:t>Figure 5.3.9 Sequence diagram for use case Mange User</w:t>
+      </w:r>
+    </w:p>
+    <w:p>
+      <w:pPr>
         <w:pStyle w:val="Chng"/>
       </w:pPr>
       <w:bookmarkStart w:id="35" w:name="_Toc134304426"/>
       <w:r>
+        <w:lastRenderedPageBreak/>
         <w:t>CHAPTER 6 – TEST PLAN</w:t>
       </w:r>
       <w:bookmarkEnd w:id="35"/>
@@ -20143,10 +20599,14 @@
       </w:pPr>
       <w:bookmarkStart w:id="36" w:name="_Toc134304427"/>
       <w:r>
-        <w:lastRenderedPageBreak/>
         <w:t>6.1 Requirements/specifications-based system level test cases</w:t>
       </w:r>
       <w:bookmarkEnd w:id="36"/>
+    </w:p>
+    <w:p>
+      <w:pPr>
+        <w:pStyle w:val="Nidungvnbn"/>
+      </w:pPr>
       <w:r>
         <w:rPr>
           <w:noProof/>
@@ -20167,7 +20627,7 @@
                     <pic:cNvPicPr/>
                   </pic:nvPicPr>
                   <pic:blipFill>
-                    <a:blip r:embed="rId41"/>
+                    <a:blip r:embed="rId42"/>
                     <a:stretch>
                       <a:fillRect/>
                     </a:stretch>
@@ -20190,6 +20650,21 @@
     </w:p>
     <w:p>
       <w:pPr>
+        <w:pStyle w:val="Nidungvnbn"/>
+        <w:jc w:val="center"/>
+      </w:pPr>
+      <w:r>
+        <w:t>Figure 6.1.1 System level test cases</w:t>
+      </w:r>
+    </w:p>
+    <w:p>
+      <w:pPr>
+        <w:pStyle w:val="Tiumccp1"/>
+        <w:jc w:val="center"/>
+      </w:pPr>
+    </w:p>
+    <w:p>
+      <w:pPr>
         <w:pStyle w:val="Tiumccp1"/>
       </w:pPr>
     </w:p>
@@ -20236,6 +20711,7 @@
         </w:numPr>
       </w:pPr>
       <w:r>
+        <w:lastRenderedPageBreak/>
         <w:t>Map each test case to the corresponding use case.</w:t>
       </w:r>
     </w:p>
@@ -20260,7 +20736,6 @@
         <w:pStyle w:val="Nidungvnbn"/>
       </w:pPr>
       <w:r>
-        <w:lastRenderedPageBreak/>
         <w:t xml:space="preserve">-  </w:t>
       </w:r>
       <w:r>
@@ -20431,7 +20906,6 @@
       </w:pPr>
       <w:bookmarkStart w:id="40" w:name="_Toc134304432"/>
       <w:r>
-        <w:lastRenderedPageBreak/>
         <w:t>7.1 Database</w:t>
       </w:r>
       <w:bookmarkEnd w:id="40"/>
@@ -20463,7 +20937,7 @@
                     </pic:cNvPicPr>
                   </pic:nvPicPr>
                   <pic:blipFill>
-                    <a:blip r:embed="rId42">
+                    <a:blip r:embed="rId43">
                       <a:extLst>
                         <a:ext uri="{28A0092B-C50C-407E-A947-70E740481C1C}">
                           <a14:useLocalDpi xmlns:a14="http://schemas.microsoft.com/office/drawing/2010/main" val="0"/>
@@ -20497,6 +20971,23 @@
     </w:p>
     <w:p>
       <w:pPr>
+        <w:pStyle w:val="Nidungvnbn"/>
+        <w:ind w:firstLine="0"/>
+        <w:jc w:val="center"/>
+      </w:pPr>
+      <w:r>
+        <w:t>Figure 7.1.1 Relational Model</w:t>
+      </w:r>
+    </w:p>
+    <w:p>
+      <w:pPr>
+        <w:pStyle w:val="Nidungvnbn"/>
+        <w:ind w:firstLine="0"/>
+        <w:jc w:val="center"/>
+      </w:pPr>
+    </w:p>
+    <w:p>
+      <w:pPr>
         <w:pStyle w:val="Tiumccp1"/>
       </w:pPr>
       <w:bookmarkStart w:id="41" w:name="_Toc134304433"/>
@@ -20559,6 +21050,7 @@
         <w:pStyle w:val="Nidungvnbn"/>
       </w:pPr>
       <w:r>
+        <w:lastRenderedPageBreak/>
         <w:t>[</w:t>
       </w:r>
       <w:r>
@@ -20579,7 +21071,7 @@
       <w:r>
         <w:t xml:space="preserve">, 2023, </w:t>
       </w:r>
-      <w:hyperlink r:id="rId43" w:history="1">
+      <w:hyperlink r:id="rId44" w:history="1">
         <w:r>
           <w:rPr>
             <w:rStyle w:val="Hyperlink"/>
@@ -20616,7 +21108,7 @@
       <w:r>
         <w:t xml:space="preserve">, 2023, </w:t>
       </w:r>
-      <w:hyperlink r:id="rId44" w:history="1">
+      <w:hyperlink r:id="rId45" w:history="1">
         <w:r>
           <w:rPr>
             <w:rStyle w:val="Hyperlink"/>
@@ -20653,7 +21145,7 @@
       </w:pPr>
     </w:p>
     <w:sectPr>
-      <w:headerReference w:type="default" r:id="rId45"/>
+      <w:headerReference w:type="default" r:id="rId46"/>
       <w:pgSz w:w="12240" w:h="15840"/>
       <w:pgMar w:top="1985" w:right="1134" w:bottom="1701" w:left="1985" w:header="720" w:footer="720" w:gutter="0"/>
       <w:pgNumType w:start="1"/>
@@ -24069,14 +24561,14 @@
   <w:abstractNum w:abstractNumId="31" w15:restartNumberingAfterBreak="0">
     <w:nsid w:val="56D90604"/>
     <w:multiLevelType w:val="hybridMultilevel"/>
-    <w:tmpl w:val="3A088FB0"/>
+    <w:tmpl w:val="2E3C1420"/>
     <w:lvl w:ilvl="0" w:tplc="04090001">
       <w:start w:val="1"/>
       <w:numFmt w:val="bullet"/>
       <w:lvlText w:val=""/>
       <w:lvlJc w:val="left"/>
       <w:pPr>
-        <w:ind w:left="1440" w:hanging="360"/>
+        <w:ind w:left="1350" w:hanging="360"/>
       </w:pPr>
       <w:rPr>
         <w:rFonts w:ascii="Symbol" w:hAnsi="Symbol" w:hint="default"/>
@@ -26388,6 +26880,7 @@
   <w:style w:type="character" w:default="1" w:styleId="DefaultParagraphFont">
     <w:name w:val="Default Paragraph Font"/>
     <w:uiPriority w:val="1"/>
+    <w:semiHidden/>
     <w:unhideWhenUsed/>
   </w:style>
   <w:style w:type="table" w:default="1" w:styleId="TableNormal">

</xml_diff>

<commit_message>
Final commit before submit
</commit_message>
<xml_diff>
--- a/docs/521H0350.docx
+++ b/docs/521H0350.docx
@@ -5788,7 +5788,15 @@
         <w:pStyle w:val="Nidungvnbn"/>
       </w:pPr>
       <w:r>
-        <w:t>The distributor requires software that can effectively manage inventory and orders. Resellers should be able to place orders, select payment methods keep track of their order status. Accountants should be able to to record goods received, create delivery notes, update order and payment statuses. The system should be able to maintain inventory levels, and generate monthly stock, sales, and revenue reports.</w:t>
+        <w:t>The distributor requires software that can effectively manage inventory and orders. Resellers should be able to place orders, select payment methods keep track of their order status. Accountants should be able to </w:t>
+      </w:r>
+      <w:proofErr w:type="spellStart"/>
+      <w:r>
+        <w:t>to</w:t>
+      </w:r>
+      <w:proofErr w:type="spellEnd"/>
+      <w:r>
+        <w:t xml:space="preserve"> record goods received, create delivery notes, update order and payment statuses. The system should be able to maintain inventory levels, and generate monthly stock, sales, and revenue reports.</w:t>
       </w:r>
     </w:p>
     <w:p>
@@ -6893,7 +6901,15 @@
         </w:numPr>
       </w:pPr>
       <w:r>
-        <w:t>Version control software: Git/Github.</w:t>
+        <w:t>Version control software: Git/</w:t>
+      </w:r>
+      <w:proofErr w:type="spellStart"/>
+      <w:r>
+        <w:t>Github</w:t>
+      </w:r>
+      <w:proofErr w:type="spellEnd"/>
+      <w:r>
+        <w:t>.</w:t>
       </w:r>
     </w:p>
     <w:p>
@@ -17481,8 +17497,13 @@
           <w:numId w:val="30"/>
         </w:numPr>
       </w:pPr>
-      <w:r>
-        <w:t>Winform application: C#.</w:t>
+      <w:proofErr w:type="spellStart"/>
+      <w:r>
+        <w:t>Winform</w:t>
+      </w:r>
+      <w:proofErr w:type="spellEnd"/>
+      <w:r>
+        <w:t xml:space="preserve"> application: C#.</w:t>
       </w:r>
     </w:p>
     <w:p>
@@ -17494,7 +17515,15 @@
         </w:numPr>
       </w:pPr>
       <w:r>
-        <w:t>Webform application: HTML, CSS, Javascript, C#.</w:t>
+        <w:t xml:space="preserve">Webform application: HTML, CSS, </w:t>
+      </w:r>
+      <w:proofErr w:type="spellStart"/>
+      <w:r>
+        <w:t>Javascript</w:t>
+      </w:r>
+      <w:proofErr w:type="spellEnd"/>
+      <w:r>
+        <w:t>, C#.</w:t>
       </w:r>
     </w:p>
     <w:p>
@@ -17520,9 +17549,11 @@
         </w:numPr>
         <w:jc w:val="left"/>
       </w:pPr>
+      <w:proofErr w:type="spellStart"/>
       <w:r>
         <w:t>Winform</w:t>
       </w:r>
+      <w:proofErr w:type="spellEnd"/>
       <w:r>
         <w:t xml:space="preserve"> </w:t>
       </w:r>
@@ -17806,7 +17837,21 @@
         <w:rPr>
           <w:rStyle w:val="mpunct"/>
         </w:rPr>
-        <w:t xml:space="preserve"> we can click into the name to show the signout button.</w:t>
+        <w:t xml:space="preserve"> we can click into the name to show the </w:t>
+      </w:r>
+      <w:proofErr w:type="spellStart"/>
+      <w:r>
+        <w:rPr>
+          <w:rStyle w:val="mpunct"/>
+        </w:rPr>
+        <w:t>signout</w:t>
+      </w:r>
+      <w:proofErr w:type="spellEnd"/>
+      <w:r>
+        <w:rPr>
+          <w:rStyle w:val="mpunct"/>
+        </w:rPr>
+        <w:t xml:space="preserve"> button.</w:t>
       </w:r>
     </w:p>
     <w:p>
@@ -18639,52 +18684,55 @@
     <w:p>
       <w:pPr>
         <w:pStyle w:val="Nidungvnbn"/>
+      </w:pPr>
+      <w:r>
+        <w:rPr>
+          <w:rStyle w:val="mpunct"/>
+        </w:rPr>
+        <w:lastRenderedPageBreak/>
+        <w:t xml:space="preserve">- Goods Received Note form: </w:t>
+      </w:r>
+      <w:r>
+        <w:t xml:space="preserve">we can search for a specific note by </w:t>
+      </w:r>
+      <w:r>
+        <w:t>where we received products</w:t>
+      </w:r>
+      <w:r>
+        <w:t xml:space="preserve"> and perform create</w:t>
+      </w:r>
+      <w:r>
+        <w:t>,</w:t>
+      </w:r>
+      <w:r>
+        <w:t xml:space="preserve"> edit</w:t>
+      </w:r>
+      <w:r>
+        <w:t xml:space="preserve"> and</w:t>
+      </w:r>
+      <w:r>
+        <w:t xml:space="preserve"> delete a note with functional buttons.</w:t>
+      </w:r>
+    </w:p>
+    <w:p>
+      <w:pPr>
+        <w:pStyle w:val="Nidungvnbn"/>
         <w:jc w:val="left"/>
         <w:rPr>
           <w:rStyle w:val="mpunct"/>
         </w:rPr>
       </w:pPr>
-      <w:r>
+    </w:p>
+    <w:p>
+      <w:pPr>
+        <w:pStyle w:val="Nidungvnbn"/>
         <w:rPr>
           <w:rStyle w:val="mpunct"/>
         </w:rPr>
-        <w:lastRenderedPageBreak/>
-        <w:t xml:space="preserve">- Goods Received Note form: we can search for a specific note by </w:t>
-      </w:r>
+      </w:pPr>
       <w:r>
         <w:rPr>
           <w:rStyle w:val="mpunct"/>
-        </w:rPr>
-        <w:t>where we received products</w:t>
-      </w:r>
-      <w:r>
-        <w:rPr>
-          <w:rStyle w:val="mpunct"/>
-        </w:rPr>
-        <w:t xml:space="preserve"> and perform create. edit, delete a note with functional buttons.</w:t>
-      </w:r>
-    </w:p>
-    <w:p>
-      <w:pPr>
-        <w:pStyle w:val="Nidungvnbn"/>
-        <w:jc w:val="left"/>
-        <w:rPr>
-          <w:rStyle w:val="mpunct"/>
-        </w:rPr>
-      </w:pPr>
-    </w:p>
-    <w:p>
-      <w:pPr>
-        <w:pStyle w:val="Nidungvnbn"/>
-        <w:jc w:val="center"/>
-        <w:rPr>
-          <w:rStyle w:val="mpunct"/>
-        </w:rPr>
-      </w:pPr>
-      <w:r>
-        <w:rPr>
-          <w:rStyle w:val="mpunct"/>
-          <w:noProof/>
         </w:rPr>
         <w:drawing>
           <wp:inline distT="0" distB="0" distL="0" distR="0" wp14:anchorId="55AAF2D1" wp14:editId="756E918B">
@@ -19206,6 +19254,9 @@
         <w:jc w:val="center"/>
       </w:pPr>
       <w:r>
+        <w:rPr>
+          <w:noProof/>
+        </w:rPr>
         <w:drawing>
           <wp:inline distT="0" distB="0" distL="0" distR="0" wp14:anchorId="5D83F0C4" wp14:editId="67D89106">
             <wp:extent cx="5438389" cy="5305425"/>
@@ -19470,9 +19521,9 @@
           <w:noProof/>
         </w:rPr>
         <w:drawing>
-          <wp:inline distT="0" distB="0" distL="0" distR="0" wp14:anchorId="74B7CEBB" wp14:editId="09332CE1">
-            <wp:extent cx="4645312" cy="2893325"/>
-            <wp:effectExtent l="0" t="0" r="3175" b="2540"/>
+          <wp:inline distT="0" distB="0" distL="0" distR="0" wp14:anchorId="74B7CEBB" wp14:editId="02FE7C44">
+            <wp:extent cx="6162935" cy="3838575"/>
+            <wp:effectExtent l="57150" t="57150" r="66675" b="47625"/>
             <wp:docPr id="1135210618" name="Picture 1"/>
             <wp:cNvGraphicFramePr>
               <a:graphicFrameLocks xmlns:a="http://schemas.openxmlformats.org/drawingml/2006/main" noChangeAspect="1"/>
@@ -19493,11 +19544,19 @@
                   <pic:spPr>
                     <a:xfrm>
                       <a:off x="0" y="0"/>
-                      <a:ext cx="4648915" cy="2895569"/>
+                      <a:ext cx="6175549" cy="3846431"/>
                     </a:xfrm>
                     <a:prstGeom prst="rect">
                       <a:avLst/>
                     </a:prstGeom>
+                    <a:effectLst>
+                      <a:glow rad="50800">
+                        <a:schemeClr val="bg1">
+                          <a:lumMod val="50000"/>
+                          <a:alpha val="40000"/>
+                        </a:schemeClr>
+                      </a:glow>
+                    </a:effectLst>
                   </pic:spPr>
                 </pic:pic>
               </a:graphicData>
@@ -19546,33 +19605,377 @@
         <w:pStyle w:val="Nidungvnbn"/>
         <w:ind w:firstLine="0"/>
       </w:pPr>
-      <w:r>
-        <w:tab/>
+    </w:p>
+    <w:p>
+      <w:pPr>
+        <w:pStyle w:val="Nidungvnbn"/>
+        <w:ind w:firstLine="0"/>
+      </w:pPr>
+    </w:p>
+    <w:p>
+      <w:pPr>
+        <w:pStyle w:val="Nidungvnbn"/>
+        <w:ind w:firstLine="0"/>
+      </w:pPr>
+    </w:p>
+    <w:p>
+      <w:pPr>
+        <w:pStyle w:val="Nidungvnbn"/>
+        <w:ind w:firstLine="0"/>
+      </w:pPr>
+    </w:p>
+    <w:p>
+      <w:pPr>
+        <w:pStyle w:val="Nidungvnbn"/>
+        <w:ind w:firstLine="0"/>
+      </w:pPr>
+    </w:p>
+    <w:p>
+      <w:pPr>
+        <w:pStyle w:val="Nidungvnbn"/>
+        <w:ind w:firstLine="0"/>
+      </w:pPr>
+    </w:p>
+    <w:p>
+      <w:pPr>
+        <w:pStyle w:val="Nidungvnbn"/>
+        <w:ind w:firstLine="0"/>
+      </w:pPr>
+    </w:p>
+    <w:p>
+      <w:pPr>
+        <w:pStyle w:val="Nidungvnbn"/>
+        <w:ind w:firstLine="0"/>
+      </w:pPr>
+    </w:p>
+    <w:p>
+      <w:pPr>
+        <w:pStyle w:val="Nidungvnbn"/>
+        <w:jc w:val="left"/>
+        <w:rPr>
+          <w:rStyle w:val="mpunct"/>
+        </w:rPr>
+      </w:pPr>
+      <w:r>
+        <w:lastRenderedPageBreak/>
         <w:t>- Admin form:</w:t>
       </w:r>
+      <w:r>
+        <w:t xml:space="preserve"> </w:t>
+      </w:r>
+      <w:r>
+        <w:rPr>
+          <w:rStyle w:val="mpunct"/>
+        </w:rPr>
+        <w:t xml:space="preserve">we can search for a specific </w:t>
+      </w:r>
+      <w:r>
+        <w:rPr>
+          <w:rStyle w:val="mpunct"/>
+        </w:rPr>
+        <w:t>account</w:t>
+      </w:r>
+      <w:r>
+        <w:rPr>
+          <w:rStyle w:val="mpunct"/>
+        </w:rPr>
+        <w:t xml:space="preserve"> by </w:t>
+      </w:r>
+      <w:r>
+        <w:rPr>
+          <w:rStyle w:val="mpunct"/>
+        </w:rPr>
+        <w:t>username</w:t>
+      </w:r>
+      <w:r>
+        <w:rPr>
+          <w:rStyle w:val="mpunct"/>
+        </w:rPr>
+        <w:t xml:space="preserve"> and perform create, edit and delete </w:t>
+      </w:r>
+      <w:r>
+        <w:rPr>
+          <w:rStyle w:val="mpunct"/>
+        </w:rPr>
+        <w:t xml:space="preserve">an account </w:t>
+      </w:r>
+      <w:r>
+        <w:rPr>
+          <w:rStyle w:val="mpunct"/>
+        </w:rPr>
+        <w:t>with functional buttons.</w:t>
+      </w:r>
     </w:p>
     <w:p>
       <w:pPr>
         <w:pStyle w:val="Nidungvnbn"/>
         <w:ind w:firstLine="0"/>
       </w:pPr>
-      <w:r>
-        <w:tab/>
-      </w:r>
-    </w:p>
-    <w:p>
-      <w:pPr>
-        <w:pStyle w:val="Nidungvnbn"/>
-      </w:pPr>
-    </w:p>
-    <w:p>
-      <w:pPr>
-        <w:pStyle w:val="Nidungvnbn"/>
-      </w:pPr>
-    </w:p>
-    <w:p>
-      <w:pPr>
-        <w:pStyle w:val="Nidungvnbn"/>
+    </w:p>
+    <w:p>
+      <w:pPr>
+        <w:pStyle w:val="Nidungvnbn"/>
+        <w:ind w:firstLine="0"/>
+        <w:jc w:val="center"/>
+      </w:pPr>
+      <w:r>
+        <w:drawing>
+          <wp:inline distT="0" distB="0" distL="0" distR="0" wp14:anchorId="7E924755" wp14:editId="24BECDA9">
+            <wp:extent cx="6191250" cy="3884719"/>
+            <wp:effectExtent l="57150" t="57150" r="57150" b="59055"/>
+            <wp:docPr id="459022811" name="Picture 1"/>
+            <wp:cNvGraphicFramePr>
+              <a:graphicFrameLocks xmlns:a="http://schemas.openxmlformats.org/drawingml/2006/main" noChangeAspect="1"/>
+            </wp:cNvGraphicFramePr>
+            <a:graphic xmlns:a="http://schemas.openxmlformats.org/drawingml/2006/main">
+              <a:graphicData uri="http://schemas.openxmlformats.org/drawingml/2006/picture">
+                <pic:pic xmlns:pic="http://schemas.openxmlformats.org/drawingml/2006/picture">
+                  <pic:nvPicPr>
+                    <pic:cNvPr id="459022811" name=""/>
+                    <pic:cNvPicPr/>
+                  </pic:nvPicPr>
+                  <pic:blipFill>
+                    <a:blip r:embed="rId32"/>
+                    <a:stretch>
+                      <a:fillRect/>
+                    </a:stretch>
+                  </pic:blipFill>
+                  <pic:spPr>
+                    <a:xfrm>
+                      <a:off x="0" y="0"/>
+                      <a:ext cx="6193741" cy="3886282"/>
+                    </a:xfrm>
+                    <a:prstGeom prst="rect">
+                      <a:avLst/>
+                    </a:prstGeom>
+                    <a:effectLst>
+                      <a:glow rad="50800">
+                        <a:schemeClr val="bg1">
+                          <a:lumMod val="50000"/>
+                          <a:alpha val="40000"/>
+                        </a:schemeClr>
+                      </a:glow>
+                    </a:effectLst>
+                  </pic:spPr>
+                </pic:pic>
+              </a:graphicData>
+            </a:graphic>
+          </wp:inline>
+        </w:drawing>
+      </w:r>
+    </w:p>
+    <w:p>
+      <w:pPr>
+        <w:pStyle w:val="Nidungvnbn"/>
+        <w:ind w:firstLine="0"/>
+        <w:jc w:val="center"/>
+      </w:pPr>
+      <w:r>
+        <w:t>Figure 5.1.14 Admin form</w:t>
+      </w:r>
+    </w:p>
+    <w:p>
+      <w:pPr>
+        <w:pStyle w:val="Nidungvnbn"/>
+      </w:pPr>
+    </w:p>
+    <w:p>
+      <w:pPr>
+        <w:pStyle w:val="Nidungvnbn"/>
+      </w:pPr>
+    </w:p>
+    <w:p>
+      <w:pPr>
+        <w:pStyle w:val="Nidungvnbn"/>
+      </w:pPr>
+    </w:p>
+    <w:p>
+      <w:pPr>
+        <w:pStyle w:val="Nidungvnbn"/>
+      </w:pPr>
+    </w:p>
+    <w:p>
+      <w:pPr>
+        <w:pStyle w:val="Nidungvnbn"/>
+      </w:pPr>
+    </w:p>
+    <w:p>
+      <w:pPr>
+        <w:pStyle w:val="Nidungvnbn"/>
+      </w:pPr>
+    </w:p>
+    <w:p>
+      <w:pPr>
+        <w:pStyle w:val="Nidungvnbn"/>
+      </w:pPr>
+    </w:p>
+    <w:p>
+      <w:pPr>
+        <w:pStyle w:val="Nidungvnbn"/>
+      </w:pPr>
+    </w:p>
+    <w:p>
+      <w:pPr>
+        <w:pStyle w:val="Nidungvnbn"/>
+      </w:pPr>
+      <w:r>
+        <w:lastRenderedPageBreak/>
+        <w:t xml:space="preserve">- Account details form: </w:t>
+      </w:r>
+      <w:r>
+        <w:rPr>
+          <w:rStyle w:val="mpunct"/>
+        </w:rPr>
+        <w:t>perform either create and edit function. For edit, you need to select a</w:t>
+      </w:r>
+      <w:r>
+        <w:rPr>
+          <w:rStyle w:val="mpunct"/>
+        </w:rPr>
+        <w:t xml:space="preserve">n account </w:t>
+      </w:r>
+      <w:r>
+        <w:rPr>
+          <w:rStyle w:val="mpunct"/>
+        </w:rPr>
+        <w:t>first.</w:t>
+      </w:r>
+    </w:p>
+    <w:p>
+      <w:pPr>
+        <w:pStyle w:val="Nidungvnbn"/>
+      </w:pPr>
+    </w:p>
+    <w:p>
+      <w:pPr>
+        <w:pStyle w:val="Nidungvnbn"/>
+        <w:jc w:val="center"/>
+      </w:pPr>
+      <w:r>
+        <w:drawing>
+          <wp:inline distT="0" distB="0" distL="0" distR="0" wp14:anchorId="4D12ADFA" wp14:editId="368B1A3E">
+            <wp:extent cx="4419600" cy="2843836"/>
+            <wp:effectExtent l="57150" t="57150" r="57150" b="52070"/>
+            <wp:docPr id="1672679898" name="Picture 1"/>
+            <wp:cNvGraphicFramePr>
+              <a:graphicFrameLocks xmlns:a="http://schemas.openxmlformats.org/drawingml/2006/main" noChangeAspect="1"/>
+            </wp:cNvGraphicFramePr>
+            <a:graphic xmlns:a="http://schemas.openxmlformats.org/drawingml/2006/main">
+              <a:graphicData uri="http://schemas.openxmlformats.org/drawingml/2006/picture">
+                <pic:pic xmlns:pic="http://schemas.openxmlformats.org/drawingml/2006/picture">
+                  <pic:nvPicPr>
+                    <pic:cNvPr id="1672679898" name=""/>
+                    <pic:cNvPicPr/>
+                  </pic:nvPicPr>
+                  <pic:blipFill>
+                    <a:blip r:embed="rId33"/>
+                    <a:stretch>
+                      <a:fillRect/>
+                    </a:stretch>
+                  </pic:blipFill>
+                  <pic:spPr>
+                    <a:xfrm>
+                      <a:off x="0" y="0"/>
+                      <a:ext cx="4437334" cy="2855247"/>
+                    </a:xfrm>
+                    <a:prstGeom prst="rect">
+                      <a:avLst/>
+                    </a:prstGeom>
+                    <a:effectLst>
+                      <a:glow rad="50800">
+                        <a:schemeClr val="bg1">
+                          <a:lumMod val="50000"/>
+                          <a:alpha val="40000"/>
+                        </a:schemeClr>
+                      </a:glow>
+                    </a:effectLst>
+                  </pic:spPr>
+                </pic:pic>
+              </a:graphicData>
+            </a:graphic>
+          </wp:inline>
+        </w:drawing>
+      </w:r>
+    </w:p>
+    <w:p>
+      <w:pPr>
+        <w:pStyle w:val="Nidungvnbn"/>
+        <w:jc w:val="center"/>
+      </w:pPr>
+      <w:r>
+        <w:t>Figure 5.1.15 Account details form on Create a new account</w:t>
+      </w:r>
+    </w:p>
+    <w:p>
+      <w:pPr>
+        <w:pStyle w:val="Nidungvnbn"/>
+        <w:jc w:val="center"/>
+      </w:pPr>
+    </w:p>
+    <w:p>
+      <w:pPr>
+        <w:pStyle w:val="Nidungvnbn"/>
+        <w:jc w:val="center"/>
+      </w:pPr>
+      <w:r>
+        <w:drawing>
+          <wp:inline distT="0" distB="0" distL="0" distR="0" wp14:anchorId="3BC39DA8" wp14:editId="66BF4DF3">
+            <wp:extent cx="4429125" cy="2846080"/>
+            <wp:effectExtent l="57150" t="57150" r="47625" b="49530"/>
+            <wp:docPr id="287457459" name="Picture 1"/>
+            <wp:cNvGraphicFramePr>
+              <a:graphicFrameLocks xmlns:a="http://schemas.openxmlformats.org/drawingml/2006/main" noChangeAspect="1"/>
+            </wp:cNvGraphicFramePr>
+            <a:graphic xmlns:a="http://schemas.openxmlformats.org/drawingml/2006/main">
+              <a:graphicData uri="http://schemas.openxmlformats.org/drawingml/2006/picture">
+                <pic:pic xmlns:pic="http://schemas.openxmlformats.org/drawingml/2006/picture">
+                  <pic:nvPicPr>
+                    <pic:cNvPr id="287457459" name=""/>
+                    <pic:cNvPicPr/>
+                  </pic:nvPicPr>
+                  <pic:blipFill>
+                    <a:blip r:embed="rId34"/>
+                    <a:stretch>
+                      <a:fillRect/>
+                    </a:stretch>
+                  </pic:blipFill>
+                  <pic:spPr>
+                    <a:xfrm>
+                      <a:off x="0" y="0"/>
+                      <a:ext cx="4451521" cy="2860471"/>
+                    </a:xfrm>
+                    <a:prstGeom prst="rect">
+                      <a:avLst/>
+                    </a:prstGeom>
+                    <a:effectLst>
+                      <a:glow rad="50800">
+                        <a:schemeClr val="bg1">
+                          <a:lumMod val="50000"/>
+                          <a:alpha val="40000"/>
+                        </a:schemeClr>
+                      </a:glow>
+                    </a:effectLst>
+                  </pic:spPr>
+                </pic:pic>
+              </a:graphicData>
+            </a:graphic>
+          </wp:inline>
+        </w:drawing>
+      </w:r>
+    </w:p>
+    <w:p>
+      <w:pPr>
+        <w:pStyle w:val="Nidungvnbn"/>
+        <w:jc w:val="center"/>
+      </w:pPr>
+      <w:r>
+        <w:t>Figure 5.1.16 Account Details form on Edit an account</w:t>
+      </w:r>
+    </w:p>
+    <w:p>
+      <w:pPr>
+        <w:pStyle w:val="Nidungvnbn"/>
+        <w:jc w:val="center"/>
       </w:pPr>
     </w:p>
     <w:p>
@@ -19611,7 +20014,6 @@
       </w:pPr>
       <w:bookmarkStart w:id="33" w:name="_Toc134304424"/>
       <w:r>
-        <w:lastRenderedPageBreak/>
         <w:t>5.2 Static model – class diagrams</w:t>
       </w:r>
       <w:bookmarkEnd w:id="33"/>
@@ -19642,7 +20044,7 @@
                     <pic:cNvPicPr/>
                   </pic:nvPicPr>
                   <pic:blipFill>
-                    <a:blip r:embed="rId32"/>
+                    <a:blip r:embed="rId35"/>
                     <a:stretch>
                       <a:fillRect/>
                     </a:stretch>
@@ -19745,7 +20147,6 @@
       </w:pPr>
       <w:bookmarkStart w:id="34" w:name="_Toc134304425"/>
       <w:r>
-        <w:lastRenderedPageBreak/>
         <w:t>5.3 Dynamic model – sequence diagrams</w:t>
       </w:r>
       <w:bookmarkEnd w:id="34"/>
@@ -19791,7 +20192,7 @@
                     <pic:cNvPicPr/>
                   </pic:nvPicPr>
                   <pic:blipFill>
-                    <a:blip r:embed="rId33"/>
+                    <a:blip r:embed="rId36"/>
                     <a:stretch>
                       <a:fillRect/>
                     </a:stretch>
@@ -19866,6 +20267,7 @@
         <w:rPr>
           <w:noProof/>
         </w:rPr>
+        <w:lastRenderedPageBreak/>
         <w:drawing>
           <wp:inline distT="0" distB="0" distL="0" distR="0" wp14:anchorId="339FB5B1" wp14:editId="1175D14A">
             <wp:extent cx="4349115" cy="2637706"/>
@@ -19882,7 +20284,7 @@
                     <pic:cNvPicPr/>
                   </pic:nvPicPr>
                   <pic:blipFill>
-                    <a:blip r:embed="rId34"/>
+                    <a:blip r:embed="rId37"/>
                     <a:stretch>
                       <a:fillRect/>
                     </a:stretch>
@@ -19925,7 +20327,6 @@
         <w:rPr>
           <w:lang w:val="vi-VN"/>
         </w:rPr>
-        <w:lastRenderedPageBreak/>
         <w:t xml:space="preserve">Sequence diagram for use case </w:t>
       </w:r>
       <w:r>
@@ -19967,7 +20368,7 @@
                     <pic:cNvPicPr/>
                   </pic:nvPicPr>
                   <pic:blipFill>
-                    <a:blip r:embed="rId35"/>
+                    <a:blip r:embed="rId38"/>
                     <a:stretch>
                       <a:fillRect/>
                     </a:stretch>
@@ -20041,6 +20442,7 @@
         <w:rPr>
           <w:noProof/>
         </w:rPr>
+        <w:lastRenderedPageBreak/>
         <w:drawing>
           <wp:inline distT="0" distB="0" distL="0" distR="0" wp14:anchorId="5E48CBA0" wp14:editId="35235BAF">
             <wp:extent cx="4452604" cy="3686175"/>
@@ -20057,7 +20459,7 @@
                     <pic:cNvPicPr/>
                   </pic:nvPicPr>
                   <pic:blipFill>
-                    <a:blip r:embed="rId36"/>
+                    <a:blip r:embed="rId39"/>
                     <a:stretch>
                       <a:fillRect/>
                     </a:stretch>
@@ -20100,7 +20502,6 @@
         <w:rPr>
           <w:lang w:val="vi-VN"/>
         </w:rPr>
-        <w:lastRenderedPageBreak/>
         <w:t xml:space="preserve">Sequence diagram for use case </w:t>
       </w:r>
       <w:r>
@@ -20126,6 +20527,7 @@
         <w:rPr>
           <w:noProof/>
         </w:rPr>
+        <w:lastRenderedPageBreak/>
         <w:drawing>
           <wp:inline distT="0" distB="0" distL="0" distR="0" wp14:anchorId="24CF7286" wp14:editId="5B1CCA5A">
             <wp:extent cx="5382314" cy="4381500"/>
@@ -20142,7 +20544,7 @@
                     <pic:cNvPicPr/>
                   </pic:nvPicPr>
                   <pic:blipFill>
-                    <a:blip r:embed="rId37"/>
+                    <a:blip r:embed="rId40"/>
                     <a:stretch>
                       <a:fillRect/>
                     </a:stretch>
@@ -20239,31 +20641,31 @@
         <w:rPr>
           <w:lang w:val="vi-VN"/>
         </w:rPr>
+        <w:t xml:space="preserve">Sequence diagram for use case </w:t>
+      </w:r>
+      <w:r>
+        <w:rPr>
+          <w:lang w:val="vi-VN"/>
+        </w:rPr>
+        <w:t>Manage Orders</w:t>
+      </w:r>
+      <w:r>
+        <w:rPr>
+          <w:lang w:val="vi-VN"/>
+        </w:rPr>
+        <w:t>:</w:t>
+      </w:r>
+    </w:p>
+    <w:p>
+      <w:pPr>
+        <w:pStyle w:val="Nidungvnbn"/>
+        <w:ind w:left="1440" w:firstLine="0"/>
+      </w:pPr>
+      <w:r>
+        <w:rPr>
+          <w:noProof/>
+        </w:rPr>
         <w:lastRenderedPageBreak/>
-        <w:t xml:space="preserve">Sequence diagram for use case </w:t>
-      </w:r>
-      <w:r>
-        <w:rPr>
-          <w:lang w:val="vi-VN"/>
-        </w:rPr>
-        <w:t>Manage Orders</w:t>
-      </w:r>
-      <w:r>
-        <w:rPr>
-          <w:lang w:val="vi-VN"/>
-        </w:rPr>
-        <w:t>:</w:t>
-      </w:r>
-    </w:p>
-    <w:p>
-      <w:pPr>
-        <w:pStyle w:val="Nidungvnbn"/>
-        <w:ind w:left="1440" w:firstLine="0"/>
-      </w:pPr>
-      <w:r>
-        <w:rPr>
-          <w:noProof/>
-        </w:rPr>
         <w:drawing>
           <wp:inline distT="0" distB="0" distL="0" distR="0" wp14:anchorId="0F54CC15" wp14:editId="0970EFBB">
             <wp:extent cx="5277282" cy="4324350"/>
@@ -20280,7 +20682,7 @@
                     <pic:cNvPicPr/>
                   </pic:nvPicPr>
                   <pic:blipFill>
-                    <a:blip r:embed="rId38"/>
+                    <a:blip r:embed="rId41"/>
                     <a:stretch>
                       <a:fillRect/>
                     </a:stretch>
@@ -20371,7 +20773,7 @@
                     <pic:cNvPicPr/>
                   </pic:nvPicPr>
                   <pic:blipFill>
-                    <a:blip r:embed="rId39"/>
+                    <a:blip r:embed="rId42"/>
                     <a:stretch>
                       <a:fillRect/>
                     </a:stretch>
@@ -20414,7 +20816,6 @@
         <w:rPr>
           <w:lang w:val="vi-VN"/>
         </w:rPr>
-        <w:lastRenderedPageBreak/>
         <w:t xml:space="preserve">Sequence diagram for use case </w:t>
       </w:r>
       <w:r>
@@ -20440,6 +20841,7 @@
         <w:rPr>
           <w:noProof/>
         </w:rPr>
+        <w:lastRenderedPageBreak/>
         <w:drawing>
           <wp:inline distT="0" distB="0" distL="0" distR="0" wp14:anchorId="6860E505" wp14:editId="3C7B0655">
             <wp:extent cx="4183540" cy="1876425"/>
@@ -20456,7 +20858,7 @@
                     <pic:cNvPicPr/>
                   </pic:nvPicPr>
                   <pic:blipFill>
-                    <a:blip r:embed="rId40"/>
+                    <a:blip r:embed="rId43"/>
                     <a:stretch>
                       <a:fillRect/>
                     </a:stretch>
@@ -20552,7 +20954,7 @@
                     <pic:cNvPicPr/>
                   </pic:nvPicPr>
                   <pic:blipFill>
-                    <a:blip r:embed="rId41"/>
+                    <a:blip r:embed="rId44"/>
                     <a:stretch>
                       <a:fillRect/>
                     </a:stretch>
@@ -20627,7 +21029,7 @@
                     <pic:cNvPicPr/>
                   </pic:nvPicPr>
                   <pic:blipFill>
-                    <a:blip r:embed="rId42"/>
+                    <a:blip r:embed="rId45"/>
                     <a:stretch>
                       <a:fillRect/>
                     </a:stretch>
@@ -20937,7 +21339,7 @@
                     </pic:cNvPicPr>
                   </pic:nvPicPr>
                   <pic:blipFill>
-                    <a:blip r:embed="rId43">
+                    <a:blip r:embed="rId46">
                       <a:extLst>
                         <a:ext uri="{28A0092B-C50C-407E-A947-70E740481C1C}">
                           <a14:useLocalDpi xmlns:a14="http://schemas.microsoft.com/office/drawing/2010/main" val="0"/>
@@ -21007,10 +21409,25 @@
       <w:r>
         <w:t xml:space="preserve">7.3 </w:t>
       </w:r>
-      <w:r>
-        <w:t>Github activites</w:t>
+      <w:proofErr w:type="spellStart"/>
+      <w:r>
+        <w:t>Github</w:t>
+      </w:r>
+      <w:proofErr w:type="spellEnd"/>
+      <w:r>
+        <w:t xml:space="preserve"> </w:t>
+      </w:r>
+      <w:proofErr w:type="spellStart"/>
+      <w:r>
+        <w:t>activites</w:t>
       </w:r>
       <w:bookmarkEnd w:id="42"/>
+      <w:proofErr w:type="spellEnd"/>
+    </w:p>
+    <w:p>
+      <w:pPr>
+        <w:pStyle w:val="Tiumccp1"/>
+      </w:pPr>
     </w:p>
     <w:p>
       <w:pPr>
@@ -21033,7 +21450,16 @@
         <w:pStyle w:val="Nidungvnbn"/>
       </w:pPr>
       <w:r>
-        <w:t>[1] TutorialsPoint, "SDLC - Waterfall Model," last modified January 8, 2021, accessed</w:t>
+        <w:lastRenderedPageBreak/>
+        <w:t xml:space="preserve">[1] </w:t>
+      </w:r>
+      <w:proofErr w:type="spellStart"/>
+      <w:r>
+        <w:t>TutorialsPoint</w:t>
+      </w:r>
+      <w:proofErr w:type="spellEnd"/>
+      <w:r>
+        <w:t>, "SDLC - Waterfall Model," last modified January 8, 2021, accessed</w:t>
       </w:r>
       <w:r>
         <w:rPr>
@@ -21050,7 +21476,6 @@
         <w:pStyle w:val="Nidungvnbn"/>
       </w:pPr>
       <w:r>
-        <w:lastRenderedPageBreak/>
         <w:t>[</w:t>
       </w:r>
       <w:r>
@@ -21071,7 +21496,7 @@
       <w:r>
         <w:t xml:space="preserve">, 2023, </w:t>
       </w:r>
-      <w:hyperlink r:id="rId44" w:history="1">
+      <w:hyperlink r:id="rId47" w:history="1">
         <w:r>
           <w:rPr>
             <w:rStyle w:val="Hyperlink"/>
@@ -21097,7 +21522,15 @@
         <w:t>3</w:t>
       </w:r>
       <w:r>
-        <w:t xml:space="preserve">] eCanarys, "3 Layered Architecture," last modified November 28, 2016, accessed </w:t>
+        <w:t xml:space="preserve">] </w:t>
+      </w:r>
+      <w:proofErr w:type="spellStart"/>
+      <w:r>
+        <w:t>eCanarys</w:t>
+      </w:r>
+      <w:proofErr w:type="spellEnd"/>
+      <w:r>
+        <w:t xml:space="preserve">, "3 Layered Architecture," last modified November 28, 2016, accessed </w:t>
       </w:r>
       <w:r>
         <w:rPr>
@@ -21108,7 +21541,7 @@
       <w:r>
         <w:t xml:space="preserve">, 2023, </w:t>
       </w:r>
-      <w:hyperlink r:id="rId45" w:history="1">
+      <w:hyperlink r:id="rId48" w:history="1">
         <w:r>
           <w:rPr>
             <w:rStyle w:val="Hyperlink"/>
@@ -21119,6 +21552,70 @@
       <w:r>
         <w:t>.</w:t>
       </w:r>
+    </w:p>
+    <w:p>
+      <w:pPr>
+        <w:pStyle w:val="Nidungvnbn"/>
+      </w:pPr>
+      <w:r>
+        <w:t>[</w:t>
+      </w:r>
+      <w:r>
+        <w:t>4</w:t>
+      </w:r>
+      <w:r>
+        <w:t>] SAPO, accessed April 2, 2023, https://www.sapo.vn/.</w:t>
+      </w:r>
+    </w:p>
+    <w:p>
+      <w:pPr>
+        <w:pStyle w:val="Nidungvnbn"/>
+      </w:pPr>
+      <w:r>
+        <w:t>[</w:t>
+      </w:r>
+      <w:r>
+        <w:t>5</w:t>
+      </w:r>
+      <w:r>
+        <w:t xml:space="preserve">] </w:t>
+      </w:r>
+      <w:proofErr w:type="spellStart"/>
+      <w:r>
+        <w:t>Edureka</w:t>
+      </w:r>
+      <w:proofErr w:type="spellEnd"/>
+      <w:r>
+        <w:t xml:space="preserve">, "Risk Analysis in Software Testing," last modified September 21, 2020, accessed April 2, 2023, </w:t>
+      </w:r>
+      <w:hyperlink r:id="rId49" w:history="1">
+        <w:r>
+          <w:rPr>
+            <w:rStyle w:val="Hyperlink"/>
+          </w:rPr>
+          <w:t>https://www.edureka.co/blog/risk-analysis-in-software-testing/#:~:text=In%20Software%20Testing</w:t>
+        </w:r>
+        <w:r>
+          <w:rPr>
+            <w:rStyle w:val="Hyperlink"/>
+          </w:rPr>
+          <w:t>%</w:t>
+        </w:r>
+        <w:r>
+          <w:rPr>
+            <w:rStyle w:val="Hyperlink"/>
+          </w:rPr>
+          <w:t>2C%20risk%20analysis,of%20the%20risk%20is%20calculated</w:t>
+        </w:r>
+      </w:hyperlink>
+      <w:r>
+        <w:t>.</w:t>
+      </w:r>
+    </w:p>
+    <w:p>
+      <w:pPr>
+        <w:pStyle w:val="Nidungvnbn"/>
+      </w:pPr>
     </w:p>
     <w:p>
       <w:pPr>
@@ -21145,7 +21642,7 @@
       </w:pPr>
     </w:p>
     <w:sectPr>
-      <w:headerReference w:type="default" r:id="rId46"/>
+      <w:headerReference w:type="default" r:id="rId50"/>
       <w:pgSz w:w="12240" w:h="15840"/>
       <w:pgMar w:top="1985" w:right="1134" w:bottom="1701" w:left="1985" w:header="720" w:footer="720" w:gutter="0"/>
       <w:pgNumType w:start="1"/>
@@ -26880,7 +27377,6 @@
   <w:style w:type="character" w:default="1" w:styleId="DefaultParagraphFont">
     <w:name w:val="Default Paragraph Font"/>
     <w:uiPriority w:val="1"/>
-    <w:semiHidden/>
     <w:unhideWhenUsed/>
   </w:style>
   <w:style w:type="table" w:default="1" w:styleId="TableNormal">

</xml_diff>